<commit_message>
added etc / modify resume
</commit_message>
<xml_diff>
--- a/etc/james_resume.docx
+++ b/etc/james_resume.docx
@@ -71,8 +71,6 @@
           <w:szCs w:val="36"/>
         </w:rPr>
       </w:pPr>
-      <w:bookmarkStart w:id="0" w:name="_GoBack"/>
-      <w:bookmarkEnd w:id="0"/>
     </w:p>
     <w:tbl>
       <w:tblPr>
@@ -1202,7 +1200,25 @@
                 <w:sz w:val="20"/>
                 <w:szCs w:val="18"/>
               </w:rPr>
-              <w:t>0927-6008932</w:t>
+              <w:t>0927-600</w:t>
+            </w:r>
+            <w:r>
+              <w:rPr>
+                <w:rFonts w:ascii="Open Sans" w:hAnsi="Open Sans" w:cs="Open Sans"/>
+                <w:caps/>
+                <w:sz w:val="20"/>
+                <w:szCs w:val="18"/>
+              </w:rPr>
+              <w:t>-</w:t>
+            </w:r>
+            <w:r>
+              <w:rPr>
+                <w:rFonts w:ascii="Open Sans" w:hAnsi="Open Sans" w:cs="Open Sans"/>
+                <w:caps/>
+                <w:sz w:val="20"/>
+                <w:szCs w:val="18"/>
+              </w:rPr>
+              <w:t>8932</w:t>
             </w:r>
           </w:p>
           <w:p>
@@ -1959,7 +1975,7 @@
                     </wp:anchor>
                   </w:drawing>
                 </mc:Choice>
-                <mc:Fallback xmlns:w16se="http://schemas.microsoft.com/office/word/2015/wordml/symex" xmlns:w16cid="http://schemas.microsoft.com/office/word/2016/wordml/cid" xmlns:am3d="http://schemas.microsoft.com/office/drawing/2017/model3d" xmlns:aink="http://schemas.microsoft.com/office/drawing/2016/ink" xmlns:cx8="http://schemas.microsoft.com/office/drawing/2016/5/14/chartex" xmlns:cx7="http://schemas.microsoft.com/office/drawing/2016/5/13/chartex" xmlns:cx6="http://schemas.microsoft.com/office/drawing/2016/5/12/chartex" xmlns:cx5="http://schemas.microsoft.com/office/drawing/2016/5/11/chartex" xmlns:cx4="http://schemas.microsoft.com/office/drawing/2016/5/10/chartex" xmlns:cx3="http://schemas.microsoft.com/office/drawing/2016/5/9/chartex" xmlns:cx2="http://schemas.microsoft.com/office/drawing/2015/10/21/chartex" xmlns:cx1="http://schemas.microsoft.com/office/drawing/2015/9/8/chartex" xmlns:cx="http://schemas.microsoft.com/office/drawing/2014/chartex">
+                <mc:Fallback xmlns:cx="http://schemas.microsoft.com/office/drawing/2014/chartex" xmlns:cx1="http://schemas.microsoft.com/office/drawing/2015/9/8/chartex" xmlns:cx2="http://schemas.microsoft.com/office/drawing/2015/10/21/chartex" xmlns:cx3="http://schemas.microsoft.com/office/drawing/2016/5/9/chartex" xmlns:cx4="http://schemas.microsoft.com/office/drawing/2016/5/10/chartex" xmlns:cx5="http://schemas.microsoft.com/office/drawing/2016/5/11/chartex" xmlns:cx6="http://schemas.microsoft.com/office/drawing/2016/5/12/chartex" xmlns:cx7="http://schemas.microsoft.com/office/drawing/2016/5/13/chartex" xmlns:cx8="http://schemas.microsoft.com/office/drawing/2016/5/14/chartex" xmlns:aink="http://schemas.microsoft.com/office/drawing/2016/ink" xmlns:am3d="http://schemas.microsoft.com/office/drawing/2017/model3d" xmlns:w16cid="http://schemas.microsoft.com/office/word/2016/wordml/cid" xmlns:w16se="http://schemas.microsoft.com/office/word/2015/wordml/symex">
                   <w:pict>
                     <v:group w14:anchorId="482A4080" id="Group 18" o:spid="_x0000_s1026" style="position:absolute;margin-left:-5.25pt;margin-top:.2pt;width:47.25pt;height:47.25pt;z-index:251688959" coordsize="6000,6000" o:gfxdata="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">
                       <v:rect id="Rectangle 11" o:spid="_x0000_s1027" style="position:absolute;width:6000;height:6000;visibility:visible;mso-wrap-style:square;v-text-anchor:middle" o:gfxdata="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" fillcolor="#d3ab0b" stroked="f" strokeweight="1pt">
@@ -2204,7 +2220,7 @@
                       <wp:docPr id="18" name="Group 17">
                         <a:extLst xmlns:a="http://schemas.openxmlformats.org/drawingml/2006/main">
                           <a:ext uri="{FF2B5EF4-FFF2-40B4-BE49-F238E27FC236}">
-                            <a16:creationId xmlns:a16="http://schemas.microsoft.com/office/drawing/2014/main" xmlns:w16se="http://schemas.microsoft.com/office/word/2015/wordml/symex" xmlns:w16cid="http://schemas.microsoft.com/office/word/2016/wordml/cid" xmlns:w="http://schemas.openxmlformats.org/wordprocessingml/2006/main" xmlns:w10="urn:schemas-microsoft-com:office:word" xmlns:v="urn:schemas-microsoft-com:vml" xmlns:o="urn:schemas-microsoft-com:office:office" xmlns:am3d="http://schemas.microsoft.com/office/drawing/2017/model3d" xmlns:aink="http://schemas.microsoft.com/office/drawing/2016/ink" xmlns:cx8="http://schemas.microsoft.com/office/drawing/2016/5/14/chartex" xmlns:cx7="http://schemas.microsoft.com/office/drawing/2016/5/13/chartex" xmlns:cx6="http://schemas.microsoft.com/office/drawing/2016/5/12/chartex" xmlns:cx5="http://schemas.microsoft.com/office/drawing/2016/5/11/chartex" xmlns:cx4="http://schemas.microsoft.com/office/drawing/2016/5/10/chartex" xmlns:cx3="http://schemas.microsoft.com/office/drawing/2016/5/9/chartex" xmlns:cx2="http://schemas.microsoft.com/office/drawing/2015/10/21/chartex" xmlns:cx1="http://schemas.microsoft.com/office/drawing/2015/9/8/chartex" xmlns:cx="http://schemas.microsoft.com/office/drawing/2014/chartex" xmlns="" id="{CF2ED19D-5601-4F5D-9843-91E4A0FF9627}"/>
+                            <a16:creationId xmlns="" xmlns:cx="http://schemas.microsoft.com/office/drawing/2014/chartex" xmlns:cx1="http://schemas.microsoft.com/office/drawing/2015/9/8/chartex" xmlns:cx2="http://schemas.microsoft.com/office/drawing/2015/10/21/chartex" xmlns:cx3="http://schemas.microsoft.com/office/drawing/2016/5/9/chartex" xmlns:cx4="http://schemas.microsoft.com/office/drawing/2016/5/10/chartex" xmlns:cx5="http://schemas.microsoft.com/office/drawing/2016/5/11/chartex" xmlns:cx6="http://schemas.microsoft.com/office/drawing/2016/5/12/chartex" xmlns:cx7="http://schemas.microsoft.com/office/drawing/2016/5/13/chartex" xmlns:cx8="http://schemas.microsoft.com/office/drawing/2016/5/14/chartex" xmlns:aink="http://schemas.microsoft.com/office/drawing/2016/ink" xmlns:am3d="http://schemas.microsoft.com/office/drawing/2017/model3d" xmlns:o="urn:schemas-microsoft-com:office:office" xmlns:v="urn:schemas-microsoft-com:vml" xmlns:w10="urn:schemas-microsoft-com:office:word" xmlns:w="http://schemas.openxmlformats.org/wordprocessingml/2006/main" xmlns:w16cid="http://schemas.microsoft.com/office/word/2016/wordml/cid" xmlns:w16se="http://schemas.microsoft.com/office/word/2015/wordml/symex" xmlns:a16="http://schemas.microsoft.com/office/drawing/2014/main" id="{CF2ED19D-5601-4F5D-9843-91E4A0FF9627}"/>
                           </a:ext>
                         </a:extLst>
                       </wp:docPr>
@@ -2225,7 +2241,7 @@
                               <wps:cNvPr id="2" name="Rectangle 2">
                                 <a:extLst>
                                   <a:ext uri="{FF2B5EF4-FFF2-40B4-BE49-F238E27FC236}">
-                                    <a16:creationId xmlns:a16="http://schemas.microsoft.com/office/drawing/2014/main" xmlns:w16se="http://schemas.microsoft.com/office/word/2015/wordml/symex" xmlns:w16cid="http://schemas.microsoft.com/office/word/2016/wordml/cid" xmlns:w="http://schemas.openxmlformats.org/wordprocessingml/2006/main" xmlns:w10="urn:schemas-microsoft-com:office:word" xmlns:v="urn:schemas-microsoft-com:vml" xmlns:o="urn:schemas-microsoft-com:office:office" xmlns:am3d="http://schemas.microsoft.com/office/drawing/2017/model3d" xmlns:aink="http://schemas.microsoft.com/office/drawing/2016/ink" xmlns:cx8="http://schemas.microsoft.com/office/drawing/2016/5/14/chartex" xmlns:cx7="http://schemas.microsoft.com/office/drawing/2016/5/13/chartex" xmlns:cx6="http://schemas.microsoft.com/office/drawing/2016/5/12/chartex" xmlns:cx5="http://schemas.microsoft.com/office/drawing/2016/5/11/chartex" xmlns:cx4="http://schemas.microsoft.com/office/drawing/2016/5/10/chartex" xmlns:cx3="http://schemas.microsoft.com/office/drawing/2016/5/9/chartex" xmlns:cx2="http://schemas.microsoft.com/office/drawing/2015/10/21/chartex" xmlns:cx1="http://schemas.microsoft.com/office/drawing/2015/9/8/chartex" xmlns:cx="http://schemas.microsoft.com/office/drawing/2014/chartex" xmlns="" id="{2F9D989D-0DC6-47A8-B5A8-D404AB0C8A0E}"/>
+                                    <a16:creationId xmlns="" xmlns:cx="http://schemas.microsoft.com/office/drawing/2014/chartex" xmlns:cx1="http://schemas.microsoft.com/office/drawing/2015/9/8/chartex" xmlns:cx2="http://schemas.microsoft.com/office/drawing/2015/10/21/chartex" xmlns:cx3="http://schemas.microsoft.com/office/drawing/2016/5/9/chartex" xmlns:cx4="http://schemas.microsoft.com/office/drawing/2016/5/10/chartex" xmlns:cx5="http://schemas.microsoft.com/office/drawing/2016/5/11/chartex" xmlns:cx6="http://schemas.microsoft.com/office/drawing/2016/5/12/chartex" xmlns:cx7="http://schemas.microsoft.com/office/drawing/2016/5/13/chartex" xmlns:cx8="http://schemas.microsoft.com/office/drawing/2016/5/14/chartex" xmlns:aink="http://schemas.microsoft.com/office/drawing/2016/ink" xmlns:am3d="http://schemas.microsoft.com/office/drawing/2017/model3d" xmlns:o="urn:schemas-microsoft-com:office:office" xmlns:v="urn:schemas-microsoft-com:vml" xmlns:w10="urn:schemas-microsoft-com:office:word" xmlns:w="http://schemas.openxmlformats.org/wordprocessingml/2006/main" xmlns:w16cid="http://schemas.microsoft.com/office/word/2016/wordml/cid" xmlns:w16se="http://schemas.microsoft.com/office/word/2015/wordml/symex" xmlns:a16="http://schemas.microsoft.com/office/drawing/2014/main" id="{2F9D989D-0DC6-47A8-B5A8-D404AB0C8A0E}"/>
                                   </a:ext>
                                 </a:extLst>
                               </wps:cNvPr>
@@ -2272,7 +2288,7 @@
                               <wps:cNvPr id="3" name="Freeform 423">
                                 <a:extLst>
                                   <a:ext uri="{FF2B5EF4-FFF2-40B4-BE49-F238E27FC236}">
-                                    <a16:creationId xmlns:a16="http://schemas.microsoft.com/office/drawing/2014/main" xmlns:w16se="http://schemas.microsoft.com/office/word/2015/wordml/symex" xmlns:w16cid="http://schemas.microsoft.com/office/word/2016/wordml/cid" xmlns:w="http://schemas.openxmlformats.org/wordprocessingml/2006/main" xmlns:w10="urn:schemas-microsoft-com:office:word" xmlns:v="urn:schemas-microsoft-com:vml" xmlns:o="urn:schemas-microsoft-com:office:office" xmlns:am3d="http://schemas.microsoft.com/office/drawing/2017/model3d" xmlns:aink="http://schemas.microsoft.com/office/drawing/2016/ink" xmlns:cx8="http://schemas.microsoft.com/office/drawing/2016/5/14/chartex" xmlns:cx7="http://schemas.microsoft.com/office/drawing/2016/5/13/chartex" xmlns:cx6="http://schemas.microsoft.com/office/drawing/2016/5/12/chartex" xmlns:cx5="http://schemas.microsoft.com/office/drawing/2016/5/11/chartex" xmlns:cx4="http://schemas.microsoft.com/office/drawing/2016/5/10/chartex" xmlns:cx3="http://schemas.microsoft.com/office/drawing/2016/5/9/chartex" xmlns:cx2="http://schemas.microsoft.com/office/drawing/2015/10/21/chartex" xmlns:cx1="http://schemas.microsoft.com/office/drawing/2015/9/8/chartex" xmlns:cx="http://schemas.microsoft.com/office/drawing/2014/chartex" xmlns="" id="{45600C6E-ECE9-4BD9-ADE2-09F3DD5BCA7E}"/>
+                                    <a16:creationId xmlns="" xmlns:cx="http://schemas.microsoft.com/office/drawing/2014/chartex" xmlns:cx1="http://schemas.microsoft.com/office/drawing/2015/9/8/chartex" xmlns:cx2="http://schemas.microsoft.com/office/drawing/2015/10/21/chartex" xmlns:cx3="http://schemas.microsoft.com/office/drawing/2016/5/9/chartex" xmlns:cx4="http://schemas.microsoft.com/office/drawing/2016/5/10/chartex" xmlns:cx5="http://schemas.microsoft.com/office/drawing/2016/5/11/chartex" xmlns:cx6="http://schemas.microsoft.com/office/drawing/2016/5/12/chartex" xmlns:cx7="http://schemas.microsoft.com/office/drawing/2016/5/13/chartex" xmlns:cx8="http://schemas.microsoft.com/office/drawing/2016/5/14/chartex" xmlns:aink="http://schemas.microsoft.com/office/drawing/2016/ink" xmlns:am3d="http://schemas.microsoft.com/office/drawing/2017/model3d" xmlns:o="urn:schemas-microsoft-com:office:office" xmlns:v="urn:schemas-microsoft-com:vml" xmlns:w10="urn:schemas-microsoft-com:office:word" xmlns:w="http://schemas.openxmlformats.org/wordprocessingml/2006/main" xmlns:w16cid="http://schemas.microsoft.com/office/word/2016/wordml/cid" xmlns:w16se="http://schemas.microsoft.com/office/word/2015/wordml/symex" xmlns:a16="http://schemas.microsoft.com/office/drawing/2014/main" id="{45600C6E-ECE9-4BD9-ADE2-09F3DD5BCA7E}"/>
                                   </a:ext>
                                 </a:extLst>
                               </wps:cNvPr>
@@ -4194,16 +4210,6 @@
               </w:rPr>
             </w:pPr>
           </w:p>
-          <w:p>
-            <w:pPr>
-              <w:spacing w:line="276" w:lineRule="auto"/>
-              <w:rPr>
-                <w:rFonts w:ascii="Open Sans" w:hAnsi="Open Sans" w:cs="Open Sans"/>
-                <w:sz w:val="18"/>
-                <w:szCs w:val="18"/>
-              </w:rPr>
-            </w:pPr>
-          </w:p>
           <w:tbl>
             <w:tblPr>
               <w:tblStyle w:val="TableGrid"/>
@@ -4231,6 +4237,18 @@
                 <w:tcPr>
                   <w:tcW w:w="4383" w:type="dxa"/>
                 </w:tcPr>
+                <w:p>
+                  <w:pPr>
+                    <w:spacing w:line="276" w:lineRule="auto"/>
+                    <w:jc w:val="both"/>
+                    <w:rPr>
+                      <w:rFonts w:ascii="Lato" w:hAnsi="Lato" w:cs="Open Sans"/>
+                      <w:caps/>
+                      <w:sz w:val="28"/>
+                      <w:szCs w:val="28"/>
+                    </w:rPr>
+                  </w:pPr>
+                </w:p>
                 <w:p>
                   <w:pPr>
                     <w:spacing w:line="276" w:lineRule="auto"/>
@@ -4497,6 +4515,16 @@
               </w:rPr>
             </w:pPr>
           </w:p>
+          <w:p>
+            <w:pPr>
+              <w:spacing w:line="276" w:lineRule="auto"/>
+              <w:rPr>
+                <w:rFonts w:ascii="Open Sans" w:hAnsi="Open Sans" w:cs="Open Sans"/>
+                <w:sz w:val="18"/>
+                <w:szCs w:val="18"/>
+              </w:rPr>
+            </w:pPr>
+          </w:p>
         </w:tc>
       </w:tr>
       <w:tr>
@@ -4920,16 +4948,7 @@
                       <w:sz w:val="20"/>
                       <w:szCs w:val="18"/>
                     </w:rPr>
-                    <w:t xml:space="preserve"> </w:t>
-                  </w:r>
-                  <w:r>
-                    <w:rPr>
-                      <w:rFonts w:ascii="Lato" w:hAnsi="Lato" w:cs="Open Sans"/>
-                      <w:caps/>
-                      <w:sz w:val="20"/>
-                      <w:szCs w:val="18"/>
-                    </w:rPr>
-                    <w:t>specialist</w:t>
+                    <w:t xml:space="preserve"> specialist</w:t>
                   </w:r>
                   <w:r>
                     <w:rPr>
@@ -5179,7 +5198,16 @@
                 <w:sz w:val="18"/>
                 <w:szCs w:val="18"/>
               </w:rPr>
-              <w:t>or customer who wants to discontinue their services will be kept by any means possible by either compensating them for The inconvenience that they received or by granting</w:t>
+              <w:t xml:space="preserve">or customer who wants to discontinue their services will be kept by any </w:t>
+            </w:r>
+            <w:r>
+              <w:rPr>
+                <w:rFonts w:ascii="Open Sans" w:hAnsi="Open Sans" w:cs="Open Sans"/>
+                <w:sz w:val="18"/>
+                <w:szCs w:val="18"/>
+              </w:rPr>
+              <w:lastRenderedPageBreak/>
+              <w:t>means possible by either compensating them for The inconvenience that they received or by granting</w:t>
             </w:r>
             <w:r>
               <w:rPr>
@@ -5197,6 +5225,18 @@
               </w:rPr>
               <w:t>their request as a courtesy.</w:t>
             </w:r>
+          </w:p>
+          <w:p>
+            <w:pPr>
+              <w:spacing w:line="276" w:lineRule="auto"/>
+              <w:ind w:left="75"/>
+              <w:jc w:val="both"/>
+              <w:rPr>
+                <w:rFonts w:ascii="Open Sans" w:hAnsi="Open Sans" w:cs="Open Sans"/>
+                <w:sz w:val="18"/>
+                <w:szCs w:val="18"/>
+              </w:rPr>
+            </w:pPr>
           </w:p>
           <w:p>
             <w:pPr>
@@ -5255,7 +5295,6 @@
                       <w:sz w:val="28"/>
                       <w:szCs w:val="28"/>
                     </w:rPr>
-                    <w:lastRenderedPageBreak/>
                     <w:t>Samsung America</w:t>
                   </w:r>
                 </w:p>
@@ -5468,6 +5507,19 @@
               </w:rPr>
             </w:pPr>
           </w:p>
+          <w:p>
+            <w:pPr>
+              <w:spacing w:line="276" w:lineRule="auto"/>
+              <w:jc w:val="center"/>
+              <w:rPr>
+                <w:rFonts w:ascii="Open Sans" w:hAnsi="Open Sans" w:cs="Open Sans"/>
+                <w:b/>
+                <w:caps/>
+                <w:sz w:val="18"/>
+                <w:szCs w:val="18"/>
+              </w:rPr>
+            </w:pPr>
+          </w:p>
         </w:tc>
       </w:tr>
       <w:tr>
@@ -5554,25 +5606,13 @@
                 <w:szCs w:val="28"/>
               </w:rPr>
             </w:pPr>
-          </w:p>
-          <w:p>
-            <w:pPr>
-              <w:spacing w:line="276" w:lineRule="auto"/>
-              <w:ind w:left="71"/>
+            <w:r>
               <w:rPr>
                 <w:rFonts w:ascii="Lato" w:hAnsi="Lato" w:cs="Open Sans"/>
                 <w:caps/>
                 <w:sz w:val="28"/>
                 <w:szCs w:val="28"/>
               </w:rPr>
-            </w:pPr>
-            <w:r>
-              <w:rPr>
-                <w:rFonts w:ascii="Lato" w:hAnsi="Lato" w:cs="Open Sans"/>
-                <w:caps/>
-                <w:sz w:val="28"/>
-                <w:szCs w:val="28"/>
-              </w:rPr>
               <w:t xml:space="preserve">t-mobile </w:t>
             </w:r>
           </w:p>
@@ -5593,7 +5633,25 @@
                 <w:sz w:val="20"/>
                 <w:szCs w:val="18"/>
               </w:rPr>
-              <w:t>level 2 technical support</w:t>
+              <w:t xml:space="preserve">level </w:t>
+            </w:r>
+            <w:r>
+              <w:rPr>
+                <w:rFonts w:ascii="Lato" w:hAnsi="Lato" w:cs="Open Sans"/>
+                <w:caps/>
+                <w:sz w:val="20"/>
+                <w:szCs w:val="18"/>
+              </w:rPr>
+              <w:t>II</w:t>
+            </w:r>
+            <w:r>
+              <w:rPr>
+                <w:rFonts w:ascii="Lato" w:hAnsi="Lato" w:cs="Open Sans"/>
+                <w:caps/>
+                <w:sz w:val="20"/>
+                <w:szCs w:val="18"/>
+              </w:rPr>
+              <w:t xml:space="preserve"> technical support</w:t>
             </w:r>
           </w:p>
         </w:tc>
@@ -5885,16 +5943,54 @@
                 <w:sz w:val="18"/>
                 <w:szCs w:val="18"/>
               </w:rPr>
-              <w:t xml:space="preserve"> Technical Support Specialists my task is to provide a timely and accurate troubleshooting for hardware and software issues. Analyze, resolve, and maintain both hardware and software for networks and telecommunications. We do interact with end-users via phone, email, or messaging to help resolve their technical issues. We do record all technical issues and resolutions in a computer-based ticketing system.</w:t>
-            </w:r>
-            <w:r>
-              <w:rPr>
-                <w:rFonts w:ascii="Open Sans" w:hAnsi="Open Sans" w:cs="Open Sans"/>
-                <w:sz w:val="18"/>
-                <w:szCs w:val="18"/>
-              </w:rPr>
               <w:t xml:space="preserve"> </w:t>
             </w:r>
+            <w:r>
+              <w:rPr>
+                <w:rFonts w:ascii="Open Sans" w:hAnsi="Open Sans" w:cs="Open Sans"/>
+                <w:sz w:val="18"/>
+                <w:szCs w:val="18"/>
+              </w:rPr>
+              <w:t>Level II</w:t>
+            </w:r>
+            <w:r>
+              <w:rPr>
+                <w:rFonts w:ascii="Open Sans" w:hAnsi="Open Sans" w:cs="Open Sans"/>
+                <w:sz w:val="18"/>
+                <w:szCs w:val="18"/>
+              </w:rPr>
+              <w:t xml:space="preserve"> T</w:t>
+            </w:r>
+            <w:r>
+              <w:rPr>
+                <w:rFonts w:ascii="Open Sans" w:hAnsi="Open Sans" w:cs="Open Sans"/>
+                <w:sz w:val="18"/>
+                <w:szCs w:val="18"/>
+              </w:rPr>
+              <w:t xml:space="preserve">echnician I am the one in charged </w:t>
+            </w:r>
+            <w:r>
+              <w:rPr>
+                <w:rFonts w:ascii="Open Sans" w:hAnsi="Open Sans" w:cs="Open Sans"/>
+                <w:sz w:val="18"/>
+                <w:szCs w:val="18"/>
+              </w:rPr>
+              <w:t xml:space="preserve">with advance issues and escalations concerning mobile devices and Services for T-Mobile consumers. This role includes troubleshooting, compensation, device replacement and corporate escalation if consumer safety and company’s morale is on the line. </w:t>
+            </w:r>
+          </w:p>
+          <w:p>
+            <w:pPr>
+              <w:spacing w:line="276" w:lineRule="auto"/>
+              <w:ind w:left="75"/>
+              <w:jc w:val="both"/>
+              <w:rPr>
+                <w:rFonts w:ascii="Open Sans" w:hAnsi="Open Sans" w:cs="Open Sans"/>
+                <w:b/>
+                <w:caps/>
+                <w:sz w:val="18"/>
+                <w:szCs w:val="18"/>
+              </w:rPr>
+            </w:pPr>
           </w:p>
           <w:p>
             <w:pPr>
@@ -6275,61 +6371,98 @@
         </w:tc>
         <w:tc>
           <w:tcPr>
-            <w:tcW w:w="4445" w:type="dxa"/>
-            <w:tcBorders>
-              <w:top w:val="nil"/>
-              <w:left w:val="single" w:sz="18" w:space="0" w:color="2673A7"/>
-              <w:bottom w:val="nil"/>
-            </w:tcBorders>
+            <w:tcW w:w="7206" w:type="dxa"/>
+            <w:gridSpan w:val="5"/>
           </w:tcPr>
           <w:p>
             <w:pPr>
               <w:spacing w:line="276" w:lineRule="auto"/>
               <w:ind w:left="71"/>
-              <w:rPr>
-                <w:rFonts w:ascii="Lato" w:hAnsi="Lato" w:cs="Open Sans"/>
+              <w:jc w:val="both"/>
+              <w:rPr>
+                <w:rFonts w:ascii="Open Sans" w:hAnsi="Open Sans" w:cs="Open Sans"/>
+                <w:sz w:val="18"/>
+                <w:szCs w:val="18"/>
+              </w:rPr>
+            </w:pPr>
+            <w:r>
+              <w:rPr>
+                <w:rFonts w:ascii="Open Sans" w:hAnsi="Open Sans" w:cs="Open Sans"/>
+                <w:sz w:val="18"/>
+                <w:szCs w:val="18"/>
+              </w:rPr>
+              <w:t xml:space="preserve">For </w:t>
+            </w:r>
+            <w:r>
+              <w:rPr>
+                <w:rFonts w:ascii="Open Sans" w:hAnsi="Open Sans" w:cs="Open Sans"/>
+                <w:sz w:val="18"/>
+                <w:szCs w:val="18"/>
+              </w:rPr>
+              <w:t>Yahoo! Our</w:t>
+            </w:r>
+            <w:r>
+              <w:rPr>
+                <w:rFonts w:ascii="Open Sans" w:hAnsi="Open Sans" w:cs="Open Sans"/>
+                <w:sz w:val="18"/>
+                <w:szCs w:val="18"/>
+              </w:rPr>
+              <w:t xml:space="preserve"> primary role is to assist paid consumer in configuring their email clients using the Yahoo Mail Plus Service as well as other listing services incorporated with their website such us Y</w:t>
+            </w:r>
+            <w:r>
+              <w:rPr>
+                <w:rFonts w:ascii="Open Sans" w:hAnsi="Open Sans" w:cs="Open Sans"/>
+                <w:sz w:val="18"/>
+                <w:szCs w:val="18"/>
+              </w:rPr>
+              <w:t xml:space="preserve">ahoo Finance, Sports, News etc. and most important for them to appear on the search listings using the Yahoo search. </w:t>
+            </w:r>
+          </w:p>
+          <w:p>
+            <w:pPr>
+              <w:spacing w:line="276" w:lineRule="auto"/>
+              <w:ind w:left="71"/>
+              <w:jc w:val="both"/>
+              <w:rPr>
+                <w:rFonts w:ascii="Open Sans" w:hAnsi="Open Sans" w:cs="Open Sans"/>
+                <w:sz w:val="18"/>
+                <w:szCs w:val="18"/>
+              </w:rPr>
+            </w:pPr>
+          </w:p>
+          <w:p>
+            <w:pPr>
+              <w:spacing w:line="276" w:lineRule="auto"/>
+              <w:ind w:left="71"/>
+              <w:jc w:val="both"/>
+              <w:rPr>
+                <w:rFonts w:ascii="Open Sans" w:hAnsi="Open Sans" w:cs="Open Sans"/>
                 <w:b/>
                 <w:caps/>
-                <w:color w:val="767171" w:themeColor="background2" w:themeShade="80"/>
-                <w:sz w:val="36"/>
-                <w:szCs w:val="36"/>
-              </w:rPr>
-            </w:pPr>
-          </w:p>
-        </w:tc>
-        <w:tc>
-          <w:tcPr>
-            <w:tcW w:w="433" w:type="dxa"/>
-            <w:gridSpan w:val="2"/>
-            <w:tcBorders>
-              <w:bottom w:val="nil"/>
-            </w:tcBorders>
-          </w:tcPr>
-          <w:p>
-            <w:pPr>
-              <w:spacing w:line="276" w:lineRule="auto"/>
-              <w:jc w:val="right"/>
-              <w:rPr>
-                <w:rFonts w:ascii="Open Sans" w:hAnsi="Open Sans" w:cs="Open Sans"/>
-                <w:sz w:val="18"/>
-                <w:szCs w:val="18"/>
-              </w:rPr>
-            </w:pPr>
-          </w:p>
-        </w:tc>
-        <w:tc>
-          <w:tcPr>
-            <w:tcW w:w="2328" w:type="dxa"/>
-            <w:gridSpan w:val="2"/>
-            <w:tcBorders>
-              <w:top w:val="nil"/>
-              <w:bottom w:val="nil"/>
-            </w:tcBorders>
-          </w:tcPr>
-          <w:p>
-            <w:pPr>
-              <w:spacing w:line="276" w:lineRule="auto"/>
-              <w:jc w:val="right"/>
+                <w:sz w:val="18"/>
+                <w:szCs w:val="18"/>
+              </w:rPr>
+            </w:pPr>
+          </w:p>
+          <w:p>
+            <w:pPr>
+              <w:spacing w:line="276" w:lineRule="auto"/>
+              <w:ind w:left="71"/>
+              <w:jc w:val="both"/>
+              <w:rPr>
+                <w:rFonts w:ascii="Open Sans" w:hAnsi="Open Sans" w:cs="Open Sans"/>
+                <w:b/>
+                <w:caps/>
+                <w:sz w:val="18"/>
+                <w:szCs w:val="18"/>
+              </w:rPr>
+            </w:pPr>
+          </w:p>
+          <w:p>
+            <w:pPr>
+              <w:spacing w:line="276" w:lineRule="auto"/>
+              <w:ind w:left="71"/>
+              <w:jc w:val="both"/>
               <w:rPr>
                 <w:rFonts w:ascii="Open Sans" w:hAnsi="Open Sans" w:cs="Open Sans"/>
                 <w:b/>
@@ -6432,6 +6565,7 @@
                 <w:sz w:val="28"/>
                 <w:szCs w:val="28"/>
               </w:rPr>
+              <w:lastRenderedPageBreak/>
               <w:t>cricket wireless (u.s)</w:t>
             </w:r>
           </w:p>
@@ -6616,7 +6750,8 @@
         </w:tc>
         <w:tc>
           <w:tcPr>
-            <w:tcW w:w="4445" w:type="dxa"/>
+            <w:tcW w:w="7206" w:type="dxa"/>
+            <w:gridSpan w:val="5"/>
             <w:tcBorders>
               <w:top w:val="nil"/>
               <w:left w:val="single" w:sz="18" w:space="0" w:color="2673A7"/>
@@ -6661,7 +6796,7 @@
               <w:spacing w:line="276" w:lineRule="auto"/>
               <w:ind w:left="71"/>
               <w:rPr>
-                <w:rFonts w:ascii="Open Sans" w:hAnsi="Open Sans" w:cs="Open Sans"/>
+                <w:rFonts w:ascii="Lato" w:hAnsi="Lato" w:cs="Open Sans"/>
                 <w:caps/>
                 <w:sz w:val="20"/>
                 <w:szCs w:val="18"/>
@@ -6681,49 +6816,19 @@
             <w:pPr>
               <w:spacing w:line="276" w:lineRule="auto"/>
               <w:ind w:left="71"/>
-              <w:rPr>
-                <w:rFonts w:ascii="Open Sans" w:hAnsi="Open Sans" w:cs="Open Sans"/>
-                <w:caps/>
-                <w:sz w:val="20"/>
-                <w:szCs w:val="18"/>
-              </w:rPr>
-            </w:pPr>
-          </w:p>
-        </w:tc>
-        <w:tc>
-          <w:tcPr>
-            <w:tcW w:w="433" w:type="dxa"/>
-            <w:gridSpan w:val="2"/>
-            <w:tcBorders>
-              <w:bottom w:val="nil"/>
-            </w:tcBorders>
-          </w:tcPr>
-          <w:p>
-            <w:pPr>
-              <w:spacing w:line="276" w:lineRule="auto"/>
-              <w:jc w:val="right"/>
-              <w:rPr>
-                <w:rFonts w:ascii="Open Sans" w:hAnsi="Open Sans" w:cs="Open Sans"/>
-                <w:caps/>
-                <w:sz w:val="18"/>
-                <w:szCs w:val="18"/>
-              </w:rPr>
-            </w:pPr>
-          </w:p>
-        </w:tc>
-        <w:tc>
-          <w:tcPr>
-            <w:tcW w:w="2328" w:type="dxa"/>
-            <w:gridSpan w:val="2"/>
-            <w:tcBorders>
-              <w:top w:val="nil"/>
-              <w:bottom w:val="nil"/>
-            </w:tcBorders>
-          </w:tcPr>
-          <w:p>
-            <w:pPr>
-              <w:spacing w:line="276" w:lineRule="auto"/>
-              <w:jc w:val="right"/>
+              <w:jc w:val="both"/>
+              <w:rPr>
+                <w:rFonts w:ascii="Open Sans" w:hAnsi="Open Sans" w:cs="Open Sans"/>
+                <w:sz w:val="18"/>
+                <w:szCs w:val="18"/>
+              </w:rPr>
+            </w:pPr>
+          </w:p>
+          <w:p>
+            <w:pPr>
+              <w:spacing w:line="276" w:lineRule="auto"/>
+              <w:ind w:left="71"/>
+              <w:jc w:val="both"/>
               <w:rPr>
                 <w:rFonts w:ascii="Open Sans" w:hAnsi="Open Sans" w:cs="Open Sans"/>
                 <w:i/>
@@ -6732,6 +6837,46 @@
                 <w:szCs w:val="18"/>
               </w:rPr>
             </w:pPr>
+            <w:r>
+              <w:rPr>
+                <w:rFonts w:ascii="Open Sans" w:hAnsi="Open Sans" w:cs="Open Sans"/>
+                <w:sz w:val="18"/>
+                <w:szCs w:val="18"/>
+              </w:rPr>
+              <w:t xml:space="preserve">As a Technical Support Specialist </w:t>
+            </w:r>
+            <w:r>
+              <w:rPr>
+                <w:rFonts w:ascii="Open Sans" w:hAnsi="Open Sans" w:cs="Open Sans"/>
+                <w:sz w:val="18"/>
+                <w:szCs w:val="18"/>
+              </w:rPr>
+              <w:t xml:space="preserve">for West Contact Services </w:t>
+            </w:r>
+            <w:r>
+              <w:rPr>
+                <w:rFonts w:ascii="Open Sans" w:hAnsi="Open Sans" w:cs="Open Sans"/>
+                <w:sz w:val="18"/>
+                <w:szCs w:val="18"/>
+              </w:rPr>
+              <w:t xml:space="preserve">my job is to perform troubleshooting for customers hand held devices. But aside from technical support we also deal with billing, top-up, application support and customer query for products and services for both Cricket Wireless and Jump Mobile since both company is affiliated with each other in terms of services </w:t>
+            </w:r>
+            <w:r>
+              <w:rPr>
+                <w:rFonts w:ascii="Open Sans" w:hAnsi="Open Sans" w:cs="Open Sans"/>
+                <w:sz w:val="18"/>
+                <w:szCs w:val="18"/>
+              </w:rPr>
+              <w:t>policies and market</w:t>
+            </w:r>
+            <w:r>
+              <w:rPr>
+                <w:rFonts w:ascii="Open Sans" w:hAnsi="Open Sans" w:cs="Open Sans"/>
+                <w:sz w:val="18"/>
+                <w:szCs w:val="18"/>
+              </w:rPr>
+              <w:t>.</w:t>
+            </w:r>
           </w:p>
         </w:tc>
       </w:tr>
@@ -6796,7 +6941,6 @@
                 <w:sz w:val="18"/>
                 <w:szCs w:val="18"/>
               </w:rPr>
-              <w:lastRenderedPageBreak/>
               <mc:AlternateContent>
                 <mc:Choice Requires="wpg">
                   <w:drawing>
@@ -8673,7 +8817,6 @@
         <w:tc>
           <w:tcPr>
             <w:tcW w:w="1254" w:type="dxa"/>
-            <w:vMerge w:val="restart"/>
             <w:tcBorders>
               <w:bottom w:val="nil"/>
             </w:tcBorders>
@@ -8683,86 +8826,6 @@
               <w:spacing w:line="276" w:lineRule="auto"/>
               <w:rPr>
                 <w:rFonts w:ascii="Open Sans" w:hAnsi="Open Sans" w:cs="Open Sans"/>
-                <w:sz w:val="18"/>
-                <w:szCs w:val="18"/>
-              </w:rPr>
-            </w:pPr>
-          </w:p>
-        </w:tc>
-      </w:tr>
-      <w:tr>
-        <w:trPr>
-          <w:gridAfter w:val="4"/>
-          <w:wAfter w:w="9500" w:type="dxa"/>
-          <w:trHeight w:val="282"/>
-        </w:trPr>
-        <w:tc>
-          <w:tcPr>
-            <w:tcW w:w="1254" w:type="dxa"/>
-            <w:vMerge/>
-            <w:tcBorders>
-              <w:bottom w:val="nil"/>
-            </w:tcBorders>
-          </w:tcPr>
-          <w:p>
-            <w:pPr>
-              <w:spacing w:line="276" w:lineRule="auto"/>
-              <w:rPr>
-                <w:rFonts w:ascii="Open Sans" w:hAnsi="Open Sans" w:cs="Open Sans"/>
-                <w:noProof/>
-                <w:sz w:val="18"/>
-                <w:szCs w:val="18"/>
-              </w:rPr>
-            </w:pPr>
-          </w:p>
-        </w:tc>
-      </w:tr>
-      <w:tr>
-        <w:trPr>
-          <w:gridAfter w:val="4"/>
-          <w:wAfter w:w="9500" w:type="dxa"/>
-          <w:trHeight w:val="282"/>
-        </w:trPr>
-        <w:tc>
-          <w:tcPr>
-            <w:tcW w:w="1254" w:type="dxa"/>
-            <w:vMerge/>
-            <w:tcBorders>
-              <w:bottom w:val="nil"/>
-            </w:tcBorders>
-          </w:tcPr>
-          <w:p>
-            <w:pPr>
-              <w:spacing w:line="276" w:lineRule="auto"/>
-              <w:rPr>
-                <w:rFonts w:ascii="Open Sans" w:hAnsi="Open Sans" w:cs="Open Sans"/>
-                <w:noProof/>
-                <w:sz w:val="18"/>
-                <w:szCs w:val="18"/>
-              </w:rPr>
-            </w:pPr>
-          </w:p>
-        </w:tc>
-      </w:tr>
-      <w:tr>
-        <w:trPr>
-          <w:gridAfter w:val="4"/>
-          <w:wAfter w:w="9500" w:type="dxa"/>
-          <w:trHeight w:val="163"/>
-        </w:trPr>
-        <w:tc>
-          <w:tcPr>
-            <w:tcW w:w="1254" w:type="dxa"/>
-            <w:tcBorders>
-              <w:bottom w:val="nil"/>
-            </w:tcBorders>
-          </w:tcPr>
-          <w:p>
-            <w:pPr>
-              <w:spacing w:line="276" w:lineRule="auto"/>
-              <w:rPr>
-                <w:rFonts w:ascii="Open Sans" w:hAnsi="Open Sans" w:cs="Open Sans"/>
-                <w:noProof/>
                 <w:sz w:val="18"/>
                 <w:szCs w:val="18"/>
               </w:rPr>
@@ -8784,7 +8847,7 @@
     <w:tbl>
       <w:tblPr>
         <w:tblStyle w:val="TableGrid"/>
-        <w:tblW w:w="11077" w:type="dxa"/>
+        <w:tblW w:w="11520" w:type="dxa"/>
         <w:tblBorders>
           <w:top w:val="none" w:sz="0" w:space="0" w:color="auto"/>
           <w:left w:val="none" w:sz="0" w:space="0" w:color="auto"/>
@@ -8801,7 +8864,7 @@
         <w:gridCol w:w="8"/>
         <w:gridCol w:w="2270"/>
         <w:gridCol w:w="7300"/>
-        <w:gridCol w:w="267"/>
+        <w:gridCol w:w="710"/>
       </w:tblGrid>
       <w:tr>
         <w:trPr>
@@ -9442,7 +9505,7 @@
         </w:tc>
         <w:tc>
           <w:tcPr>
-            <w:tcW w:w="7567" w:type="dxa"/>
+            <w:tcW w:w="8010" w:type="dxa"/>
             <w:gridSpan w:val="2"/>
             <w:tcBorders>
               <w:left w:val="single" w:sz="18" w:space="0" w:color="CF4334"/>
@@ -9513,7 +9576,7 @@
         </w:tc>
         <w:tc>
           <w:tcPr>
-            <w:tcW w:w="7567" w:type="dxa"/>
+            <w:tcW w:w="8010" w:type="dxa"/>
             <w:gridSpan w:val="2"/>
             <w:tcBorders>
               <w:left w:val="single" w:sz="18" w:space="0" w:color="CF4334"/>
@@ -9679,6 +9742,8 @@
               </w:rPr>
               <w:t xml:space="preserve">REACT JS </w:t>
             </w:r>
+            <w:bookmarkStart w:id="0" w:name="_GoBack"/>
+            <w:bookmarkEnd w:id="0"/>
           </w:p>
         </w:tc>
       </w:tr>
@@ -9723,7 +9788,7 @@
         </w:tc>
         <w:tc>
           <w:tcPr>
-            <w:tcW w:w="7567" w:type="dxa"/>
+            <w:tcW w:w="8010" w:type="dxa"/>
             <w:gridSpan w:val="2"/>
             <w:tcBorders>
               <w:left w:val="single" w:sz="18" w:space="0" w:color="CF4334"/>
@@ -9795,7 +9860,7 @@
         </w:tc>
         <w:tc>
           <w:tcPr>
-            <w:tcW w:w="7567" w:type="dxa"/>
+            <w:tcW w:w="8010" w:type="dxa"/>
             <w:gridSpan w:val="2"/>
             <w:tcBorders>
               <w:left w:val="single" w:sz="18" w:space="0" w:color="CF4334"/>
@@ -10028,6 +10093,7 @@
                 <w:sz w:val="36"/>
                 <w:szCs w:val="36"/>
               </w:rPr>
+              <w:lastRenderedPageBreak/>
               <w:t>NETWORKING</w:t>
             </w:r>
           </w:p>
@@ -10108,7 +10174,23 @@
                 <w:sz w:val="20"/>
                 <w:szCs w:val="20"/>
               </w:rPr>
-              <w:t>PORT FORWARDING ( But using NOIP)</w:t>
+              <w:t>PORT FORWARDING ( But using NOIP</w:t>
+            </w:r>
+            <w:r>
+              <w:rPr>
+                <w:rFonts w:ascii="Lato" w:hAnsi="Lato" w:cs="Open Sans"/>
+                <w:sz w:val="20"/>
+                <w:szCs w:val="20"/>
+              </w:rPr>
+              <w:t xml:space="preserve"> for P2P cameras</w:t>
+            </w:r>
+            <w:r>
+              <w:rPr>
+                <w:rFonts w:ascii="Lato" w:hAnsi="Lato" w:cs="Open Sans"/>
+                <w:sz w:val="20"/>
+                <w:szCs w:val="20"/>
+              </w:rPr>
+              <w:t>)</w:t>
             </w:r>
           </w:p>
           <w:p>
@@ -10142,7 +10224,7 @@
                 <w:ilvl w:val="0"/>
                 <w:numId w:val="7"/>
               </w:numPr>
-              <w:spacing w:line="276" w:lineRule="auto"/>
+              <w:spacing w:after="160" w:line="276" w:lineRule="auto"/>
               <w:ind w:right="-468"/>
               <w:rPr>
                 <w:rFonts w:ascii="Lato" w:hAnsi="Lato" w:cs="Open Sans"/>
@@ -10156,103 +10238,7 @@
                 <w:sz w:val="20"/>
                 <w:szCs w:val="20"/>
               </w:rPr>
-              <w:t xml:space="preserve">BASIC NETWORKING CONFIGURATION </w:t>
-            </w:r>
-            <w:r>
-              <w:rPr>
-                <w:rFonts w:ascii="Lato" w:hAnsi="Lato" w:cs="Open Sans"/>
-                <w:sz w:val="20"/>
-                <w:szCs w:val="20"/>
-              </w:rPr>
-              <w:t>(But</w:t>
-            </w:r>
-            <w:r>
-              <w:rPr>
-                <w:rFonts w:ascii="Lato" w:hAnsi="Lato" w:cs="Open Sans"/>
-                <w:sz w:val="20"/>
-                <w:szCs w:val="20"/>
-              </w:rPr>
-              <w:t xml:space="preserve"> I do have plans in taking</w:t>
-            </w:r>
-            <w:r>
-              <w:rPr>
-                <w:rFonts w:ascii="Lato" w:hAnsi="Lato" w:cs="Open Sans"/>
-                <w:sz w:val="20"/>
-                <w:szCs w:val="20"/>
-              </w:rPr>
-              <w:t xml:space="preserve"> up</w:t>
-            </w:r>
-            <w:r>
-              <w:rPr>
-                <w:rFonts w:ascii="Lato" w:hAnsi="Lato" w:cs="Open Sans"/>
-                <w:sz w:val="20"/>
-                <w:szCs w:val="20"/>
-              </w:rPr>
-              <w:t xml:space="preserve"> a comprehensive course related to </w:t>
-            </w:r>
-            <w:r>
-              <w:rPr>
-                <w:rFonts w:ascii="Lato" w:hAnsi="Lato" w:cs="Open Sans"/>
-                <w:i/>
-                <w:color w:val="767171" w:themeColor="background2" w:themeShade="80"/>
-                <w:sz w:val="20"/>
-                <w:szCs w:val="20"/>
-              </w:rPr>
-              <w:t>Network Administration</w:t>
-            </w:r>
-            <w:r>
-              <w:rPr>
-                <w:rFonts w:ascii="Lato" w:hAnsi="Lato" w:cs="Open Sans"/>
-                <w:sz w:val="20"/>
-                <w:szCs w:val="20"/>
-              </w:rPr>
-              <w:t>).</w:t>
-            </w:r>
-          </w:p>
-          <w:p>
-            <w:pPr>
-              <w:spacing w:line="276" w:lineRule="auto"/>
-              <w:ind w:left="431" w:right="-468"/>
-              <w:rPr>
-                <w:rFonts w:ascii="Lato" w:hAnsi="Lato" w:cs="Open Sans"/>
-                <w:sz w:val="20"/>
-                <w:szCs w:val="20"/>
-              </w:rPr>
-            </w:pPr>
-          </w:p>
-          <w:p>
-            <w:pPr>
-              <w:pStyle w:val="ListParagraph"/>
-              <w:spacing w:line="276" w:lineRule="auto"/>
-              <w:ind w:left="791" w:right="-468"/>
-              <w:rPr>
-                <w:rFonts w:ascii="Lato" w:hAnsi="Lato" w:cs="Open Sans"/>
-                <w:sz w:val="18"/>
-                <w:szCs w:val="20"/>
-              </w:rPr>
-            </w:pPr>
-          </w:p>
-          <w:p>
-            <w:pPr>
-              <w:spacing w:line="276" w:lineRule="auto"/>
-              <w:rPr>
-                <w:rFonts w:ascii="Lato" w:hAnsi="Lato" w:cs="Open Sans"/>
-                <w:b/>
-                <w:color w:val="767171" w:themeColor="background2" w:themeShade="80"/>
-                <w:sz w:val="36"/>
-                <w:szCs w:val="36"/>
-              </w:rPr>
-            </w:pPr>
-            <w:r>
-              <w:rPr>
-                <w:rFonts w:ascii="Lato" w:hAnsi="Lato" w:cs="Open Sans"/>
-                <w:b/>
-                <w:color w:val="767171" w:themeColor="background2" w:themeShade="80"/>
-                <w:sz w:val="36"/>
-                <w:szCs w:val="36"/>
-              </w:rPr>
-              <w:lastRenderedPageBreak/>
-              <w:t>TICKETING SYSTEMS</w:t>
+              <w:t>FILE AND PRINTER SHARING</w:t>
             </w:r>
           </w:p>
           <w:p>
@@ -10276,7 +10262,119 @@
                 <w:sz w:val="20"/>
                 <w:szCs w:val="20"/>
               </w:rPr>
-              <w:t>SERVICE NOW</w:t>
+              <w:t>BASIC NETWORKING CONFIGURATION</w:t>
+            </w:r>
+            <w:r>
+              <w:rPr>
+                <w:rFonts w:ascii="Lato" w:hAnsi="Lato" w:cs="Open Sans"/>
+                <w:sz w:val="20"/>
+                <w:szCs w:val="20"/>
+              </w:rPr>
+              <w:t xml:space="preserve"> ONLY</w:t>
+            </w:r>
+            <w:r>
+              <w:rPr>
+                <w:rFonts w:ascii="Lato" w:hAnsi="Lato" w:cs="Open Sans"/>
+                <w:sz w:val="20"/>
+                <w:szCs w:val="20"/>
+              </w:rPr>
+              <w:t xml:space="preserve"> </w:t>
+            </w:r>
+            <w:r>
+              <w:rPr>
+                <w:rFonts w:ascii="Lato" w:hAnsi="Lato" w:cs="Open Sans"/>
+                <w:sz w:val="20"/>
+                <w:szCs w:val="20"/>
+              </w:rPr>
+              <w:t>(But</w:t>
+            </w:r>
+            <w:r>
+              <w:rPr>
+                <w:rFonts w:ascii="Lato" w:hAnsi="Lato" w:cs="Open Sans"/>
+                <w:sz w:val="20"/>
+                <w:szCs w:val="20"/>
+              </w:rPr>
+              <w:t xml:space="preserve"> I do have plans in taking</w:t>
+            </w:r>
+            <w:r>
+              <w:rPr>
+                <w:rFonts w:ascii="Lato" w:hAnsi="Lato" w:cs="Open Sans"/>
+                <w:sz w:val="20"/>
+                <w:szCs w:val="20"/>
+              </w:rPr>
+              <w:t xml:space="preserve"> up</w:t>
+            </w:r>
+          </w:p>
+          <w:p>
+            <w:pPr>
+              <w:pStyle w:val="ListParagraph"/>
+              <w:spacing w:line="276" w:lineRule="auto"/>
+              <w:ind w:left="791" w:right="-468"/>
+              <w:rPr>
+                <w:rFonts w:ascii="Lato" w:hAnsi="Lato" w:cs="Open Sans"/>
+                <w:sz w:val="20"/>
+                <w:szCs w:val="20"/>
+              </w:rPr>
+            </w:pPr>
+            <w:r>
+              <w:rPr>
+                <w:rFonts w:ascii="Lato" w:hAnsi="Lato" w:cs="Open Sans"/>
+                <w:sz w:val="20"/>
+                <w:szCs w:val="20"/>
+              </w:rPr>
+              <w:t xml:space="preserve">a comprehensive course related to </w:t>
+            </w:r>
+            <w:r>
+              <w:rPr>
+                <w:rFonts w:ascii="Lato" w:hAnsi="Lato" w:cs="Open Sans"/>
+                <w:i/>
+                <w:color w:val="767171" w:themeColor="background2" w:themeShade="80"/>
+                <w:sz w:val="20"/>
+                <w:szCs w:val="20"/>
+              </w:rPr>
+              <w:t>Network Administration</w:t>
+            </w:r>
+            <w:r>
+              <w:rPr>
+                <w:rFonts w:ascii="Lato" w:hAnsi="Lato" w:cs="Open Sans"/>
+                <w:sz w:val="20"/>
+                <w:szCs w:val="20"/>
+              </w:rPr>
+              <w:t>).</w:t>
+            </w:r>
+          </w:p>
+          <w:p>
+            <w:pPr>
+              <w:pStyle w:val="ListParagraph"/>
+              <w:spacing w:line="276" w:lineRule="auto"/>
+              <w:ind w:left="791" w:right="-468"/>
+              <w:rPr>
+                <w:rFonts w:ascii="Lato" w:hAnsi="Lato" w:cs="Open Sans"/>
+                <w:sz w:val="18"/>
+                <w:szCs w:val="20"/>
+              </w:rPr>
+            </w:pPr>
+          </w:p>
+          <w:p>
+            <w:pPr>
+              <w:spacing w:line="276" w:lineRule="auto"/>
+              <w:rPr>
+                <w:rFonts w:ascii="Lato" w:hAnsi="Lato" w:cs="Open Sans"/>
+                <w:b/>
+                <w:color w:val="767171" w:themeColor="background2" w:themeShade="80"/>
+                <w:sz w:val="36"/>
+                <w:szCs w:val="36"/>
+              </w:rPr>
+            </w:pPr>
+            <w:r>
+              <w:rPr>
+                <w:rFonts w:ascii="Lato" w:hAnsi="Lato" w:cs="Open Sans"/>
+                <w:b/>
+                <w:color w:val="767171" w:themeColor="background2" w:themeShade="80"/>
+                <w:sz w:val="36"/>
+                <w:szCs w:val="36"/>
+              </w:rPr>
+              <w:t>TICKETING SYSTEMS</w:t>
             </w:r>
           </w:p>
           <w:p>
@@ -10300,7 +10398,7 @@
                 <w:sz w:val="20"/>
                 <w:szCs w:val="20"/>
               </w:rPr>
-              <w:t>REMEDY</w:t>
+              <w:t>SERVICE NOW</w:t>
             </w:r>
           </w:p>
           <w:p>
@@ -10324,51 +10422,7 @@
                 <w:sz w:val="20"/>
                 <w:szCs w:val="20"/>
               </w:rPr>
-              <w:t>ZOHO DESK</w:t>
-            </w:r>
-          </w:p>
-          <w:p>
-            <w:pPr>
-              <w:pStyle w:val="ListParagraph"/>
-              <w:spacing w:line="276" w:lineRule="auto"/>
-              <w:ind w:left="791" w:right="-468"/>
-              <w:rPr>
-                <w:rFonts w:ascii="Lato" w:hAnsi="Lato" w:cs="Open Sans"/>
-                <w:sz w:val="18"/>
-                <w:szCs w:val="20"/>
-              </w:rPr>
-            </w:pPr>
-          </w:p>
-          <w:p>
-            <w:pPr>
-              <w:spacing w:line="276" w:lineRule="auto"/>
-              <w:rPr>
-                <w:rFonts w:ascii="Lato" w:hAnsi="Lato" w:cs="Open Sans"/>
-                <w:b/>
-                <w:color w:val="767171" w:themeColor="background2" w:themeShade="80"/>
-                <w:sz w:val="36"/>
-                <w:szCs w:val="36"/>
-              </w:rPr>
-            </w:pPr>
-            <w:r>
-              <w:rPr>
-                <w:rFonts w:ascii="Lato" w:hAnsi="Lato" w:cs="Open Sans"/>
-                <w:b/>
-                <w:color w:val="767171" w:themeColor="background2" w:themeShade="80"/>
-                <w:sz w:val="36"/>
-                <w:szCs w:val="36"/>
-              </w:rPr>
-              <w:t xml:space="preserve">REMOTE DESKTOP </w:t>
-            </w:r>
-            <w:r>
-              <w:rPr>
-                <w:rFonts w:ascii="Lato" w:hAnsi="Lato" w:cs="Open Sans"/>
-                <w:b/>
-                <w:color w:val="767171" w:themeColor="background2" w:themeShade="80"/>
-                <w:sz w:val="36"/>
-                <w:szCs w:val="36"/>
-              </w:rPr>
-              <w:t>APPLICATIONS</w:t>
+              <w:t>REMEDY</w:t>
             </w:r>
           </w:p>
           <w:p>
@@ -10382,7 +10436,7 @@
               <w:ind w:right="-468"/>
               <w:rPr>
                 <w:rFonts w:ascii="Lato" w:hAnsi="Lato" w:cs="Open Sans"/>
-                <w:sz w:val="20"/>
+                <w:sz w:val="18"/>
                 <w:szCs w:val="20"/>
               </w:rPr>
             </w:pPr>
@@ -10392,39 +10446,39 @@
                 <w:sz w:val="20"/>
                 <w:szCs w:val="20"/>
               </w:rPr>
-              <w:t xml:space="preserve">MICROSOFT </w:t>
-            </w:r>
-            <w:r>
-              <w:rPr>
-                <w:rFonts w:ascii="Lato" w:hAnsi="Lato" w:cs="Open Sans"/>
-                <w:sz w:val="20"/>
-                <w:szCs w:val="20"/>
-              </w:rPr>
-              <w:t>R</w:t>
-            </w:r>
-            <w:r>
-              <w:rPr>
-                <w:rFonts w:ascii="Lato" w:hAnsi="Lato" w:cs="Open Sans"/>
-                <w:sz w:val="20"/>
-                <w:szCs w:val="20"/>
-              </w:rPr>
-              <w:t xml:space="preserve">EMOTE </w:t>
-            </w:r>
-            <w:r>
-              <w:rPr>
-                <w:rFonts w:ascii="Lato" w:hAnsi="Lato" w:cs="Open Sans"/>
-                <w:sz w:val="20"/>
-                <w:szCs w:val="20"/>
-              </w:rPr>
-              <w:t>D</w:t>
-            </w:r>
-            <w:r>
-              <w:rPr>
-                <w:rFonts w:ascii="Lato" w:hAnsi="Lato" w:cs="Open Sans"/>
-                <w:sz w:val="20"/>
-                <w:szCs w:val="20"/>
-              </w:rPr>
-              <w:t>ESKTOP</w:t>
+              <w:t>ZOHO DESK</w:t>
+            </w:r>
+          </w:p>
+          <w:p>
+            <w:pPr>
+              <w:spacing w:line="276" w:lineRule="auto"/>
+              <w:rPr>
+                <w:rFonts w:ascii="Lato" w:hAnsi="Lato" w:cs="Open Sans"/>
+                <w:b/>
+                <w:color w:val="767171" w:themeColor="background2" w:themeShade="80"/>
+                <w:sz w:val="36"/>
+                <w:szCs w:val="36"/>
+              </w:rPr>
+            </w:pPr>
+            <w:r>
+              <w:rPr>
+                <w:rFonts w:ascii="Lato" w:hAnsi="Lato" w:cs="Open Sans"/>
+                <w:b/>
+                <w:color w:val="767171" w:themeColor="background2" w:themeShade="80"/>
+                <w:sz w:val="36"/>
+                <w:szCs w:val="36"/>
+              </w:rPr>
+              <w:t xml:space="preserve">REMOTE DESKTOP </w:t>
+            </w:r>
+            <w:r>
+              <w:rPr>
+                <w:rFonts w:ascii="Lato" w:hAnsi="Lato" w:cs="Open Sans"/>
+                <w:b/>
+                <w:color w:val="767171" w:themeColor="background2" w:themeShade="80"/>
+                <w:sz w:val="36"/>
+                <w:szCs w:val="36"/>
+              </w:rPr>
+              <w:t>APPLICATIONS</w:t>
             </w:r>
           </w:p>
           <w:p>
@@ -10448,7 +10502,7 @@
                 <w:sz w:val="20"/>
                 <w:szCs w:val="20"/>
               </w:rPr>
-              <w:t xml:space="preserve">TIGHT </w:t>
+              <w:t xml:space="preserve">MICROSOFT </w:t>
             </w:r>
             <w:r>
               <w:rPr>
@@ -10456,7 +10510,31 @@
                 <w:sz w:val="20"/>
                 <w:szCs w:val="20"/>
               </w:rPr>
-              <w:t xml:space="preserve">VNC </w:t>
+              <w:t>R</w:t>
+            </w:r>
+            <w:r>
+              <w:rPr>
+                <w:rFonts w:ascii="Lato" w:hAnsi="Lato" w:cs="Open Sans"/>
+                <w:sz w:val="20"/>
+                <w:szCs w:val="20"/>
+              </w:rPr>
+              <w:t xml:space="preserve">EMOTE </w:t>
+            </w:r>
+            <w:r>
+              <w:rPr>
+                <w:rFonts w:ascii="Lato" w:hAnsi="Lato" w:cs="Open Sans"/>
+                <w:sz w:val="20"/>
+                <w:szCs w:val="20"/>
+              </w:rPr>
+              <w:t>D</w:t>
+            </w:r>
+            <w:r>
+              <w:rPr>
+                <w:rFonts w:ascii="Lato" w:hAnsi="Lato" w:cs="Open Sans"/>
+                <w:sz w:val="20"/>
+                <w:szCs w:val="20"/>
+              </w:rPr>
+              <w:t>ESKTOP</w:t>
             </w:r>
           </w:p>
           <w:p>
@@ -10480,7 +10558,7 @@
                 <w:sz w:val="20"/>
                 <w:szCs w:val="20"/>
               </w:rPr>
-              <w:t>TE</w:t>
+              <w:t xml:space="preserve">TIGHT </w:t>
             </w:r>
             <w:r>
               <w:rPr>
@@ -10488,15 +10566,7 @@
                 <w:sz w:val="20"/>
                 <w:szCs w:val="20"/>
               </w:rPr>
-              <w:t>A</w:t>
-            </w:r>
-            <w:r>
-              <w:rPr>
-                <w:rFonts w:ascii="Lato" w:hAnsi="Lato" w:cs="Open Sans"/>
-                <w:sz w:val="20"/>
-                <w:szCs w:val="20"/>
-              </w:rPr>
-              <w:t>MVIEWER</w:t>
+              <w:t xml:space="preserve">VNC </w:t>
             </w:r>
           </w:p>
           <w:p>
@@ -10520,61 +10590,23 @@
                 <w:sz w:val="20"/>
                 <w:szCs w:val="20"/>
               </w:rPr>
-              <w:t>MIKOGO</w:t>
-            </w:r>
-          </w:p>
-          <w:p>
-            <w:pPr>
-              <w:spacing w:line="276" w:lineRule="auto"/>
-              <w:ind w:right="-468"/>
-              <w:rPr>
-                <w:rFonts w:ascii="Lato" w:hAnsi="Lato" w:cs="Open Sans"/>
-                <w:sz w:val="18"/>
+              <w:t>TE</w:t>
+            </w:r>
+            <w:r>
+              <w:rPr>
+                <w:rFonts w:ascii="Lato" w:hAnsi="Lato" w:cs="Open Sans"/>
+                <w:sz w:val="20"/>
                 <w:szCs w:val="20"/>
               </w:rPr>
-            </w:pPr>
-          </w:p>
-          <w:p>
-            <w:pPr>
-              <w:spacing w:line="276" w:lineRule="auto"/>
-              <w:ind w:right="72"/>
-              <w:rPr>
-                <w:rFonts w:ascii="Lato" w:hAnsi="Lato" w:cs="Open Sans"/>
-                <w:b/>
-                <w:color w:val="767171" w:themeColor="background2" w:themeShade="80"/>
-                <w:sz w:val="36"/>
-                <w:szCs w:val="36"/>
-              </w:rPr>
-            </w:pPr>
-            <w:r>
-              <w:rPr>
-                <w:rFonts w:ascii="Lato" w:hAnsi="Lato" w:cs="Open Sans"/>
-                <w:b/>
-                <w:color w:val="767171" w:themeColor="background2" w:themeShade="80"/>
-                <w:sz w:val="36"/>
-                <w:szCs w:val="36"/>
-              </w:rPr>
-              <w:t xml:space="preserve">OTHER </w:t>
-            </w:r>
-            <w:r>
-              <w:rPr>
-                <w:rFonts w:ascii="Lato" w:hAnsi="Lato" w:cs="Open Sans"/>
-                <w:b/>
-                <w:color w:val="767171" w:themeColor="background2" w:themeShade="80"/>
-                <w:sz w:val="36"/>
-                <w:szCs w:val="36"/>
-              </w:rPr>
-              <w:t>APPLICATIONS</w:t>
-            </w:r>
-            <w:r>
-              <w:rPr>
-                <w:rFonts w:ascii="Lato" w:hAnsi="Lato" w:cs="Open Sans"/>
-                <w:b/>
-                <w:color w:val="767171" w:themeColor="background2" w:themeShade="80"/>
-                <w:sz w:val="36"/>
-                <w:szCs w:val="36"/>
-              </w:rPr>
-              <w:t xml:space="preserve"> I KNOW</w:t>
+              <w:t>A</w:t>
+            </w:r>
+            <w:r>
+              <w:rPr>
+                <w:rFonts w:ascii="Lato" w:hAnsi="Lato" w:cs="Open Sans"/>
+                <w:sz w:val="20"/>
+                <w:szCs w:val="20"/>
+              </w:rPr>
+              <w:t>MVIEWER</w:t>
             </w:r>
           </w:p>
           <w:p>
@@ -10598,7 +10630,61 @@
                 <w:sz w:val="20"/>
                 <w:szCs w:val="20"/>
               </w:rPr>
-              <w:t>DOMINO / LOTUS NOTES</w:t>
+              <w:t>MIKOGO</w:t>
+            </w:r>
+          </w:p>
+          <w:p>
+            <w:pPr>
+              <w:spacing w:line="276" w:lineRule="auto"/>
+              <w:ind w:right="-468"/>
+              <w:rPr>
+                <w:rFonts w:ascii="Lato" w:hAnsi="Lato" w:cs="Open Sans"/>
+                <w:sz w:val="18"/>
+                <w:szCs w:val="20"/>
+              </w:rPr>
+            </w:pPr>
+          </w:p>
+          <w:p>
+            <w:pPr>
+              <w:spacing w:line="276" w:lineRule="auto"/>
+              <w:ind w:right="72"/>
+              <w:rPr>
+                <w:rFonts w:ascii="Lato" w:hAnsi="Lato" w:cs="Open Sans"/>
+                <w:b/>
+                <w:color w:val="767171" w:themeColor="background2" w:themeShade="80"/>
+                <w:sz w:val="36"/>
+                <w:szCs w:val="36"/>
+              </w:rPr>
+            </w:pPr>
+            <w:r>
+              <w:rPr>
+                <w:rFonts w:ascii="Lato" w:hAnsi="Lato" w:cs="Open Sans"/>
+                <w:b/>
+                <w:color w:val="767171" w:themeColor="background2" w:themeShade="80"/>
+                <w:sz w:val="36"/>
+                <w:szCs w:val="36"/>
+              </w:rPr>
+              <w:t xml:space="preserve">OTHER </w:t>
+            </w:r>
+            <w:r>
+              <w:rPr>
+                <w:rFonts w:ascii="Lato" w:hAnsi="Lato" w:cs="Open Sans"/>
+                <w:b/>
+                <w:color w:val="767171" w:themeColor="background2" w:themeShade="80"/>
+                <w:sz w:val="36"/>
+                <w:szCs w:val="36"/>
+              </w:rPr>
+              <w:t>APPLICATIONS</w:t>
+            </w:r>
+            <w:r>
+              <w:rPr>
+                <w:rFonts w:ascii="Lato" w:hAnsi="Lato" w:cs="Open Sans"/>
+                <w:b/>
+                <w:color w:val="767171" w:themeColor="background2" w:themeShade="80"/>
+                <w:sz w:val="36"/>
+                <w:szCs w:val="36"/>
+              </w:rPr>
+              <w:t xml:space="preserve"> I KNOW</w:t>
             </w:r>
           </w:p>
           <w:p>
@@ -10622,7 +10708,7 @@
                 <w:sz w:val="20"/>
                 <w:szCs w:val="20"/>
               </w:rPr>
-              <w:t>SAMETIME (Messaging)</w:t>
+              <w:t>DOMINO / LOTUS NOTES</w:t>
             </w:r>
           </w:p>
           <w:p>
@@ -10646,7 +10732,7 @@
                 <w:sz w:val="20"/>
                 <w:szCs w:val="20"/>
               </w:rPr>
-              <w:t>SKYPE</w:t>
+              <w:t>SAMETIME (Messaging)</w:t>
             </w:r>
           </w:p>
           <w:p>
@@ -10670,7 +10756,7 @@
                 <w:sz w:val="20"/>
                 <w:szCs w:val="20"/>
               </w:rPr>
-              <w:t>SHAREPOINT WORKSPACE</w:t>
+              <w:t>SKYPE</w:t>
             </w:r>
           </w:p>
           <w:p>
@@ -10694,7 +10780,7 @@
                 <w:sz w:val="20"/>
                 <w:szCs w:val="20"/>
               </w:rPr>
-              <w:t xml:space="preserve">OUTLOOK </w:t>
+              <w:t>SHAREPOINT WORKSPACE</w:t>
             </w:r>
           </w:p>
           <w:p>
@@ -10718,7 +10804,7 @@
                 <w:sz w:val="20"/>
                 <w:szCs w:val="20"/>
               </w:rPr>
-              <w:t xml:space="preserve">ACTIVE DIRECTORY </w:t>
+              <w:t xml:space="preserve">OUTLOOK </w:t>
             </w:r>
           </w:p>
           <w:p>
@@ -10742,7 +10828,7 @@
                 <w:sz w:val="20"/>
                 <w:szCs w:val="20"/>
               </w:rPr>
-              <w:t>ORACLE HRMS</w:t>
+              <w:t xml:space="preserve">ACTIVE DIRECTORY </w:t>
             </w:r>
           </w:p>
           <w:p>
@@ -10766,7 +10852,7 @@
                 <w:sz w:val="20"/>
                 <w:szCs w:val="20"/>
               </w:rPr>
-              <w:t>MAINFRAME</w:t>
+              <w:t>ORACLE HRMS</w:t>
             </w:r>
           </w:p>
           <w:p>
@@ -10790,7 +10876,7 @@
                 <w:sz w:val="20"/>
                 <w:szCs w:val="20"/>
               </w:rPr>
-              <w:t>SUITECRM</w:t>
+              <w:t>MAINFRAME</w:t>
             </w:r>
           </w:p>
           <w:p>
@@ -10804,6 +10890,30 @@
               <w:ind w:right="-468"/>
               <w:rPr>
                 <w:rFonts w:ascii="Lato" w:hAnsi="Lato" w:cs="Open Sans"/>
+                <w:sz w:val="20"/>
+                <w:szCs w:val="20"/>
+              </w:rPr>
+            </w:pPr>
+            <w:r>
+              <w:rPr>
+                <w:rFonts w:ascii="Lato" w:hAnsi="Lato" w:cs="Open Sans"/>
+                <w:sz w:val="20"/>
+                <w:szCs w:val="20"/>
+              </w:rPr>
+              <w:t>SUITECRM</w:t>
+            </w:r>
+          </w:p>
+          <w:p>
+            <w:pPr>
+              <w:pStyle w:val="ListParagraph"/>
+              <w:numPr>
+                <w:ilvl w:val="0"/>
+                <w:numId w:val="7"/>
+              </w:numPr>
+              <w:spacing w:line="276" w:lineRule="auto"/>
+              <w:ind w:right="-468"/>
+              <w:rPr>
+                <w:rFonts w:ascii="Lato" w:hAnsi="Lato" w:cs="Open Sans"/>
                 <w:sz w:val="18"/>
                 <w:szCs w:val="20"/>
               </w:rPr>
@@ -10822,7 +10932,7 @@
       <w:tr>
         <w:trPr>
           <w:gridAfter w:val="1"/>
-          <w:wAfter w:w="267" w:type="dxa"/>
+          <w:wAfter w:w="710" w:type="dxa"/>
           <w:cantSplit/>
           <w:trHeight w:val="85"/>
         </w:trPr>
@@ -12620,6 +12730,7 @@
     <w:rsid w:val="0058320A"/>
     <w:rsid w:val="009030C3"/>
     <w:rsid w:val="0097341C"/>
+    <w:rsid w:val="0097371B"/>
     <w:rsid w:val="00A515F7"/>
     <w:rsid w:val="00A91F97"/>
     <w:rsid w:val="00AA26F6"/>
@@ -19810,7 +19921,7 @@
 </file>
 
 <file path=customXml/itemProps1.xml><?xml version="1.0" encoding="utf-8"?>
-<ds:datastoreItem xmlns:ds="http://schemas.openxmlformats.org/officeDocument/2006/customXml" ds:itemID="{60D7B090-C37B-403F-AB6C-2CE0C32EF57B}">
+<ds:datastoreItem xmlns:ds="http://schemas.openxmlformats.org/officeDocument/2006/customXml" ds:itemID="{414AC729-C70B-4ECE-B011-51E401780108}">
   <ds:schemaRefs>
     <ds:schemaRef ds:uri="http://schemas.openxmlformats.org/officeDocument/2006/bibliography"/>
   </ds:schemaRefs>

</xml_diff>

<commit_message>
added etc / added pdf resume
</commit_message>
<xml_diff>
--- a/etc/james_resume.docx
+++ b/etc/james_resume.docx
@@ -122,7 +122,7 @@
               <mc:AlternateContent>
                 <mc:Choice Requires="wpg">
                   <w:drawing>
-                    <wp:anchor distT="0" distB="0" distL="114300" distR="114300" simplePos="0" relativeHeight="251707391" behindDoc="0" locked="0" layoutInCell="1" allowOverlap="1" wp14:anchorId="500F67EF" wp14:editId="7A131E5A">
+                    <wp:anchor distT="0" distB="0" distL="114300" distR="114300" simplePos="0" relativeHeight="251705343" behindDoc="0" locked="0" layoutInCell="1" allowOverlap="1" wp14:anchorId="500F67EF" wp14:editId="7A131E5A">
                       <wp:simplePos x="0" y="0"/>
                       <wp:positionH relativeFrom="column">
                         <wp:posOffset>-57150</wp:posOffset>
@@ -856,7 +856,7 @@
                 </mc:Choice>
                 <mc:Fallback>
                   <w:pict>
-                    <v:group w14:anchorId="5AB0EFFA" id="Group 14" o:spid="_x0000_s1026" style="position:absolute;margin-left:-4.5pt;margin-top:1.85pt;width:47.25pt;height:47.25pt;z-index:251707391" coordsize="6000,6000" o:gfxdata="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">
+                    <v:group w14:anchorId="7E2F164B" id="Group 14" o:spid="_x0000_s1026" style="position:absolute;margin-left:-4.5pt;margin-top:1.85pt;width:47.25pt;height:47.25pt;z-index:251705343" coordsize="6000,6000" o:gfxdata="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">
                       <v:rect id="Rectangle 9" o:spid="_x0000_s1027" style="position:absolute;width:6000;height:6000;visibility:visible;mso-wrap-style:square;v-text-anchor:middle" o:gfxdata="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" fillcolor="#8b51a5" stroked="f" strokeweight="1pt">
                         <v:textbox inset=",7.2pt"/>
                       </v:rect>
@@ -1263,19 +1263,17 @@
               </w:rPr>
               <w:t xml:space="preserve">   </w:t>
             </w:r>
-            <w:hyperlink r:id="rId8" w:history="1">
-              <w:r>
-                <w:rPr>
-                  <w:rStyle w:val="Hyperlink"/>
-                </w:rPr>
-                <w:t>https://rockstartraders.github.io/jengs-resume-cli-type/</w:t>
-              </w:r>
-            </w:hyperlink>
+            <w:r>
+              <w:rPr>
+                <w:color w:val="0070C0"/>
+              </w:rPr>
+              <w:t>https://rockstartraders.github.io/jengs-resume-cli-type/</w:t>
+            </w:r>
             <w:r>
               <w:rPr>
                 <w:rFonts w:ascii="Open Sans" w:hAnsi="Open Sans" w:cs="Open Sans"/>
                 <w:caps/>
-                <w:color w:val="767171" w:themeColor="background2" w:themeShade="80"/>
+                <w:color w:val="0070C0"/>
                 <w:sz w:val="20"/>
                 <w:szCs w:val="18"/>
               </w:rPr>
@@ -1346,17 +1344,15 @@
               </w:rPr>
               <w:t xml:space="preserve">     </w:t>
             </w:r>
-            <w:hyperlink r:id="rId9" w:history="1">
-              <w:r>
-                <w:rPr>
-                  <w:rStyle w:val="Hyperlink"/>
-                  <w:rFonts w:ascii="Open Sans" w:hAnsi="Open Sans" w:cs="Open Sans"/>
-                  <w:sz w:val="20"/>
-                  <w:szCs w:val="20"/>
-                </w:rPr>
-                <w:t>jamespaulespea@gmail.com</w:t>
-              </w:r>
-            </w:hyperlink>
+            <w:r>
+              <w:rPr>
+                <w:rFonts w:ascii="Open Sans" w:hAnsi="Open Sans" w:cs="Open Sans"/>
+                <w:color w:val="0070C0"/>
+                <w:sz w:val="20"/>
+                <w:szCs w:val="20"/>
+              </w:rPr>
+              <w:t>jamespaulespea@gmail.com</w:t>
+            </w:r>
           </w:p>
           <w:p>
             <w:pPr>
@@ -1409,18 +1405,19 @@
               </w:rPr>
               <w:t xml:space="preserve">   </w:t>
             </w:r>
-            <w:hyperlink r:id="rId10" w:history="1">
-              <w:r>
-                <w:rPr>
-                  <w:rStyle w:val="Hyperlink"/>
-                  <w:rFonts w:ascii="Open Sans" w:hAnsi="Open Sans" w:cs="Open Sans"/>
-                  <w:sz w:val="20"/>
-                  <w:szCs w:val="20"/>
-                </w:rPr>
-                <w:t>https://github.com/rockstartraders</w:t>
-              </w:r>
-            </w:hyperlink>
-            <w:r>
+            <w:r>
+              <w:rPr>
+                <w:rFonts w:ascii="Open Sans" w:hAnsi="Open Sans" w:cs="Open Sans"/>
+                <w:color w:val="0070C0"/>
+                <w:sz w:val="20"/>
+                <w:szCs w:val="20"/>
+              </w:rPr>
+              <w:t>https://github.com/rockstartraders</w:t>
+            </w:r>
+            <w:r>
+              <w:rPr>
+                <w:color w:val="0070C0"/>
+              </w:rPr>
               <w:t xml:space="preserve"> </w:t>
             </w:r>
           </w:p>
@@ -1483,7 +1480,7 @@
               <mc:AlternateContent>
                 <mc:Choice Requires="wpg">
                   <w:drawing>
-                    <wp:anchor distT="0" distB="0" distL="114300" distR="114300" simplePos="0" relativeHeight="251688959" behindDoc="0" locked="0" layoutInCell="1" allowOverlap="1" wp14:anchorId="50A5BA31" wp14:editId="6509A70A">
+                    <wp:anchor distT="0" distB="0" distL="114300" distR="114300" simplePos="0" relativeHeight="251686911" behindDoc="0" locked="0" layoutInCell="1" allowOverlap="1" wp14:anchorId="50A5BA31" wp14:editId="6509A70A">
                       <wp:simplePos x="0" y="0"/>
                       <wp:positionH relativeFrom="column">
                         <wp:posOffset>-66675</wp:posOffset>
@@ -1975,13 +1972,13 @@
                     </wp:anchor>
                   </w:drawing>
                 </mc:Choice>
-                <mc:Fallback xmlns:cx="http://schemas.microsoft.com/office/drawing/2014/chartex" xmlns:cx1="http://schemas.microsoft.com/office/drawing/2015/9/8/chartex" xmlns:cx2="http://schemas.microsoft.com/office/drawing/2015/10/21/chartex" xmlns:cx3="http://schemas.microsoft.com/office/drawing/2016/5/9/chartex" xmlns:cx4="http://schemas.microsoft.com/office/drawing/2016/5/10/chartex" xmlns:cx5="http://schemas.microsoft.com/office/drawing/2016/5/11/chartex" xmlns:cx6="http://schemas.microsoft.com/office/drawing/2016/5/12/chartex" xmlns:cx7="http://schemas.microsoft.com/office/drawing/2016/5/13/chartex" xmlns:cx8="http://schemas.microsoft.com/office/drawing/2016/5/14/chartex" xmlns:aink="http://schemas.microsoft.com/office/drawing/2016/ink" xmlns:am3d="http://schemas.microsoft.com/office/drawing/2017/model3d" xmlns:w16cid="http://schemas.microsoft.com/office/word/2016/wordml/cid" xmlns:w16se="http://schemas.microsoft.com/office/word/2015/wordml/symex">
+                <mc:Fallback>
                   <w:pict>
-                    <v:group w14:anchorId="482A4080" id="Group 18" o:spid="_x0000_s1026" style="position:absolute;margin-left:-5.25pt;margin-top:.2pt;width:47.25pt;height:47.25pt;z-index:251688959" coordsize="6000,6000" o:gfxdata="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">
-                      <v:rect id="Rectangle 11" o:spid="_x0000_s1027" style="position:absolute;width:6000;height:6000;visibility:visible;mso-wrap-style:square;v-text-anchor:middle" o:gfxdata="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" fillcolor="#d3ab0b" stroked="f" strokeweight="1pt">
+                    <v:group w14:anchorId="56548C38" id="Group 18" o:spid="_x0000_s1026" style="position:absolute;margin-left:-5.25pt;margin-top:.2pt;width:47.25pt;height:47.25pt;z-index:251686911" coordsize="6000,6000" o:gfxdata="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">
+                      <v:rect id="Rectangle 11" o:spid="_x0000_s1027" style="position:absolute;width:6000;height:6000;visibility:visible;mso-wrap-style:square;v-text-anchor:middle" o:gfxdata="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" fillcolor="#d3ab0b" stroked="f" strokeweight="1pt">
                         <v:textbox inset=",10.8pt"/>
                       </v:rect>
-                      <v:shape id="Freeform 299" o:spid="_x0000_s1028" style="position:absolute;left:1194;top:1031;width:3611;height:3938;visibility:visible;mso-wrap-style:square;v-text-anchor:middle" coordsize="297485,324532" o:gfxdata="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" path="m73103,148745v1269,,4227,1514,8874,4543c86626,156316,91872,159697,97718,163429v5846,3733,13452,7113,22818,10142c129903,176599,139306,178114,148743,178114v9437,,18839,-1515,28206,-4543c186315,170542,193922,167162,199768,163429v5845,-3732,11092,-7113,15740,-10141c220157,150259,223115,148745,224382,148745v8592,,16445,1409,23558,4226c255053,155788,261074,159556,266005,164275v4930,4718,9296,10422,13099,17113c282907,188079,285935,194946,288189,201988v2254,7043,4120,14685,5599,22925c295267,233152,296253,240829,296746,247942v492,7114,739,14402,739,21868c297485,286713,292344,300059,282061,309848v-10282,9790,-23945,14684,-40988,14684l56412,324532v-17044,,-30706,-4894,-40989,-14684c5141,300059,,286713,,269810v,-7466,246,-14754,740,-21868c1232,240829,2219,233152,3698,224913v1479,-8240,3345,-15882,5598,-22925c11550,194946,14579,188079,18382,181388v3802,-6691,8169,-12395,13099,-17113c36411,159556,42432,155788,49546,152971v7113,-2817,14965,-4226,23557,-4226xm148743,v22396,,41516,7923,57363,23770c221952,39616,229875,58736,229875,81133v,22396,-7923,41517,-23769,57363c190259,154342,171139,162266,148743,162266v-22396,,-41517,-7924,-57364,-23770c75533,122650,67610,103529,67610,81133v,-22397,7923,-41517,23769,-57363c107226,7923,126347,,148743,xe" fillcolor="white [3212]" stroked="f" strokeweight="1pt">
+                      <v:shape id="Freeform 299" o:spid="_x0000_s1028" style="position:absolute;left:1194;top:1031;width:3611;height:3938;visibility:visible;mso-wrap-style:square;v-text-anchor:middle" coordsize="297485,324532" o:gfxdata="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" path="m73103,148745v1269,,4227,1514,8874,4543c86626,156316,91872,159697,97718,163429v5846,3733,13452,7113,22818,10142c129903,176599,139306,178114,148743,178114v9437,,18839,-1515,28206,-4543c186315,170542,193922,167162,199768,163429v5845,-3732,11092,-7113,15740,-10141c220157,150259,223115,148745,224382,148745v8592,,16445,1409,23558,4226c255053,155788,261074,159556,266005,164275v4930,4718,9296,10422,13099,17113c282907,188079,285935,194946,288189,201988v2254,7043,4120,14685,5599,22925c295267,233152,296253,240829,296746,247942v492,7114,739,14402,739,21868c297485,286713,292344,300059,282061,309848v-10282,9790,-23945,14684,-40988,14684l56412,324532v-17044,,-30706,-4894,-40989,-14684c5141,300059,,286713,,269810v,-7466,246,-14754,740,-21868c1232,240829,2219,233152,3698,224913v1479,-8240,3345,-15882,5598,-22925c11550,194946,14579,188079,18382,181388v3802,-6691,8169,-12395,13099,-17113c36411,159556,42432,155788,49546,152971v7113,-2817,14965,-4226,23557,-4226xm148743,v22396,,41516,7923,57363,23770c221952,39616,229875,58736,229875,81133v,22396,-7923,41517,-23769,57363c190259,154342,171139,162266,148743,162266v-22396,,-41517,-7924,-57364,-23770c75533,122650,67610,103529,67610,81133v,-22397,7923,-41517,23769,-57363c107226,7923,126347,,148743,xe" fillcolor="white [3212]" stroked="f" strokeweight="1pt">
                         <v:stroke joinstyle="miter"/>
                         <v:path arrowok="t" o:connecttype="custom" o:connectlocs="88737,180463;99509,185975;118616,198278;146314,210583;180554,216095;214792,210583;242491,198278;261597,185975;272369,180463;300965,185590;322894,199305;338794,220067;349822,245060;356618,272873;360209,300813;361106,327344;342383,375920;292630,393735;68476,393735;18721,375920;0,327344;898,300813;4489,272873;11284,245060;22313,220067;38214,199305;60142,185590;88737,180463;180554,0;250184,28839;279037,98434;250184,168029;180554,196868;110922,168029;82069,98434;110922,28839;180554,0" o:connectangles="0,0,0,0,0,0,0,0,0,0,0,0,0,0,0,0,0,0,0,0,0,0,0,0,0,0,0,0,0,0,0,0,0,0,0,0,0"/>
                       </v:shape>
@@ -2034,19 +2031,116 @@
             <w:pPr>
               <w:spacing w:line="276" w:lineRule="auto"/>
               <w:ind w:left="71"/>
-              <w:rPr>
-                <w:rFonts w:ascii="Open Sans" w:hAnsi="Open Sans" w:cs="Open Sans"/>
-                <w:sz w:val="20"/>
-                <w:szCs w:val="20"/>
-              </w:rPr>
-            </w:pPr>
-            <w:r>
-              <w:rPr>
-                <w:rFonts w:ascii="Open Sans" w:hAnsi="Open Sans" w:cs="Open Sans"/>
-                <w:sz w:val="20"/>
-                <w:szCs w:val="20"/>
-              </w:rPr>
-              <w:t>Customer-focused help desk specialist with 7 years of active experience in providing quality service to customers in all assigned tasks while upholding regulations. Looking for a help desk position in a dynamic organization where my skills will be fully utilized.</w:t>
+              <w:jc w:val="both"/>
+              <w:rPr>
+                <w:rFonts w:ascii="Open Sans" w:hAnsi="Open Sans" w:cs="Open Sans"/>
+                <w:sz w:val="20"/>
+                <w:szCs w:val="20"/>
+              </w:rPr>
+            </w:pPr>
+            <w:r>
+              <w:rPr>
+                <w:rFonts w:ascii="Open Sans" w:hAnsi="Open Sans" w:cs="Open Sans"/>
+                <w:sz w:val="20"/>
+                <w:szCs w:val="20"/>
+              </w:rPr>
+              <w:t xml:space="preserve">Customer-focused </w:t>
+            </w:r>
+            <w:r>
+              <w:rPr>
+                <w:rFonts w:ascii="Open Sans" w:hAnsi="Open Sans" w:cs="Open Sans"/>
+                <w:sz w:val="20"/>
+                <w:szCs w:val="20"/>
+              </w:rPr>
+              <w:t xml:space="preserve">Service </w:t>
+            </w:r>
+            <w:r>
+              <w:rPr>
+                <w:rFonts w:ascii="Open Sans" w:hAnsi="Open Sans" w:cs="Open Sans"/>
+                <w:sz w:val="20"/>
+                <w:szCs w:val="20"/>
+              </w:rPr>
+              <w:t>desk</w:t>
+            </w:r>
+            <w:r>
+              <w:rPr>
+                <w:rFonts w:ascii="Open Sans" w:hAnsi="Open Sans" w:cs="Open Sans"/>
+                <w:sz w:val="20"/>
+                <w:szCs w:val="20"/>
+              </w:rPr>
+              <w:t xml:space="preserve"> </w:t>
+            </w:r>
+            <w:r>
+              <w:rPr>
+                <w:rFonts w:ascii="Open Sans" w:hAnsi="Open Sans" w:cs="Open Sans"/>
+                <w:sz w:val="20"/>
+                <w:szCs w:val="20"/>
+              </w:rPr>
+              <w:t>specialist</w:t>
+            </w:r>
+            <w:r>
+              <w:rPr>
+                <w:rFonts w:ascii="Open Sans" w:hAnsi="Open Sans" w:cs="Open Sans"/>
+                <w:sz w:val="20"/>
+                <w:szCs w:val="20"/>
+              </w:rPr>
+              <w:t xml:space="preserve"> or</w:t>
+            </w:r>
+            <w:r>
+              <w:rPr>
+                <w:rFonts w:ascii="Open Sans" w:hAnsi="Open Sans" w:cs="Open Sans"/>
+                <w:sz w:val="20"/>
+                <w:szCs w:val="20"/>
+              </w:rPr>
+              <w:t xml:space="preserve"> </w:t>
+            </w:r>
+            <w:r>
+              <w:rPr>
+                <w:rFonts w:ascii="Open Sans" w:hAnsi="Open Sans" w:cs="Open Sans"/>
+                <w:sz w:val="20"/>
+                <w:szCs w:val="20"/>
+              </w:rPr>
+              <w:t>technician</w:t>
+            </w:r>
+            <w:r>
+              <w:rPr>
+                <w:rFonts w:ascii="Open Sans" w:hAnsi="Open Sans" w:cs="Open Sans"/>
+                <w:sz w:val="20"/>
+                <w:szCs w:val="20"/>
+              </w:rPr>
+              <w:t xml:space="preserve"> with </w:t>
+            </w:r>
+            <w:r>
+              <w:rPr>
+                <w:rFonts w:ascii="Open Sans" w:hAnsi="Open Sans" w:cs="Open Sans"/>
+                <w:sz w:val="20"/>
+                <w:szCs w:val="20"/>
+              </w:rPr>
+              <w:t>over 10+</w:t>
+            </w:r>
+            <w:r>
+              <w:rPr>
+                <w:rFonts w:ascii="Open Sans" w:hAnsi="Open Sans" w:cs="Open Sans"/>
+                <w:sz w:val="20"/>
+                <w:szCs w:val="20"/>
+              </w:rPr>
+              <w:t xml:space="preserve"> years of active experience in providing quality service to customers in all assigned tasks while upholding regulations. </w:t>
+            </w:r>
+            <w:r>
+              <w:rPr>
+                <w:rFonts w:ascii="Open Sans" w:hAnsi="Open Sans" w:cs="Open Sans"/>
+                <w:sz w:val="20"/>
+                <w:szCs w:val="20"/>
+              </w:rPr>
+              <w:t xml:space="preserve">I am </w:t>
+            </w:r>
+            <w:r>
+              <w:rPr>
+                <w:rFonts w:ascii="Open Sans" w:hAnsi="Open Sans" w:cs="Open Sans"/>
+                <w:sz w:val="20"/>
+                <w:szCs w:val="20"/>
+              </w:rPr>
+              <w:t>Looking for a position in a dynamic organization where my skills will be fully utilized.</w:t>
             </w:r>
           </w:p>
         </w:tc>
@@ -2058,6 +2152,7 @@
           <w:p>
             <w:pPr>
               <w:spacing w:line="276" w:lineRule="auto"/>
+              <w:jc w:val="both"/>
               <w:rPr>
                 <w:rFonts w:ascii="Open Sans" w:hAnsi="Open Sans" w:cs="Open Sans"/>
                 <w:sz w:val="18"/>
@@ -2206,7 +2301,7 @@
               <mc:AlternateContent>
                 <mc:Choice Requires="wpg">
                   <w:drawing>
-                    <wp:anchor distT="0" distB="0" distL="114300" distR="114300" simplePos="0" relativeHeight="251687934" behindDoc="0" locked="0" layoutInCell="1" allowOverlap="1" wp14:anchorId="065B184B" wp14:editId="6FBFAF50">
+                    <wp:anchor distT="0" distB="0" distL="114300" distR="114300" simplePos="0" relativeHeight="251685886" behindDoc="0" locked="0" layoutInCell="1" allowOverlap="1" wp14:anchorId="065B184B" wp14:editId="6FBFAF50">
                       <wp:simplePos x="0" y="0"/>
                       <wp:positionH relativeFrom="column">
                         <wp:posOffset>-66675</wp:posOffset>
@@ -2710,7 +2805,7 @@
                 </mc:Choice>
                 <mc:Fallback>
                   <w:pict>
-                    <v:group w14:anchorId="3F24F18B" id="Group 17" o:spid="_x0000_s1026" style="position:absolute;margin-left:-5.25pt;margin-top:-.4pt;width:47.25pt;height:47.25pt;z-index:251687934" coordsize="6000,6000" o:gfxdata="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">
+                    <v:group w14:anchorId="72FC4EE3" id="Group 17" o:spid="_x0000_s1026" style="position:absolute;margin-left:-5.25pt;margin-top:-.4pt;width:47.25pt;height:47.25pt;z-index:251685886" coordsize="6000,6000" o:gfxdata="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">
                       <v:rect id="Rectangle 2" o:spid="_x0000_s1027" style="position:absolute;width:6000;height:6000;visibility:visible;mso-wrap-style:square;v-text-anchor:middle" o:gfxdata="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" fillcolor="#2673a7" stroked="f" strokeweight="1pt">
                         <v:textbox inset=",10.8pt"/>
                       </v:rect>
@@ -3010,18 +3105,6 @@
               <w:spacing w:line="276" w:lineRule="auto"/>
               <w:ind w:left="71"/>
               <w:rPr>
-                <w:rFonts w:ascii="Open Sans" w:hAnsi="Open Sans" w:cs="Open Sans"/>
-                <w:caps/>
-                <w:sz w:val="20"/>
-                <w:szCs w:val="18"/>
-              </w:rPr>
-            </w:pPr>
-          </w:p>
-          <w:p>
-            <w:pPr>
-              <w:spacing w:line="276" w:lineRule="auto"/>
-              <w:ind w:left="71"/>
-              <w:rPr>
                 <w:rFonts w:ascii="Lato" w:hAnsi="Lato" w:cs="Open Sans"/>
                 <w:caps/>
                 <w:sz w:val="28"/>
@@ -3689,7 +3772,7 @@
               <mc:AlternateContent>
                 <mc:Choice Requires="wps">
                   <w:drawing>
-                    <wp:anchor distT="0" distB="0" distL="114300" distR="114300" simplePos="0" relativeHeight="251708415" behindDoc="0" locked="0" layoutInCell="1" allowOverlap="1">
+                    <wp:anchor distT="0" distB="0" distL="114300" distR="114300" simplePos="0" relativeHeight="251706367" behindDoc="0" locked="0" layoutInCell="1" allowOverlap="1">
                       <wp:simplePos x="0" y="0"/>
                       <wp:positionH relativeFrom="column">
                         <wp:posOffset>66040</wp:posOffset>
@@ -3751,7 +3834,7 @@
                 </mc:Choice>
                 <mc:Fallback>
                   <w:pict>
-                    <v:rect w14:anchorId="290485A4" id="Rectangle 1" o:spid="_x0000_s1026" style="position:absolute;margin-left:5.2pt;margin-top:24.85pt;width:143.25pt;height:30pt;z-index:251708415;visibility:visible;mso-wrap-style:square;mso-wrap-distance-left:9pt;mso-wrap-distance-top:0;mso-wrap-distance-right:9pt;mso-wrap-distance-bottom:0;mso-position-horizontal:absolute;mso-position-horizontal-relative:text;mso-position-vertical:absolute;mso-position-vertical-relative:text;v-text-anchor:middle" o:gfxdata="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" fillcolor="white [3212]" strokecolor="white [3212]" strokeweight="1pt"/>
+                    <v:rect w14:anchorId="40756DFB" id="Rectangle 1" o:spid="_x0000_s1026" style="position:absolute;margin-left:5.2pt;margin-top:24.85pt;width:143.25pt;height:30pt;z-index:251706367;visibility:visible;mso-wrap-style:square;mso-wrap-distance-left:9pt;mso-wrap-distance-top:0;mso-wrap-distance-right:9pt;mso-wrap-distance-bottom:0;mso-position-horizontal:absolute;mso-position-horizontal-relative:text;mso-position-vertical:absolute;mso-position-vertical-relative:text;v-text-anchor:middle" o:gfxdata="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" fillcolor="white [3212]" strokecolor="white [3212]" strokeweight="1pt"/>
                   </w:pict>
                 </mc:Fallback>
               </mc:AlternateContent>
@@ -3987,7 +4070,15 @@
                 <w:sz w:val="18"/>
                 <w:szCs w:val="18"/>
               </w:rPr>
-              <w:t xml:space="preserve">As an I.T helpdesk specialist my main concern is to assist an end user in resolving their technical issues such as application problems and errors, network problem, </w:t>
+              <w:t>As an I.T helpdesk specialist my main concern is to assist an end user in resolving their technical issues such as application problems and errors, network problem, access issues, outages etc. We are also the one who create tickets and</w:t>
+            </w:r>
+            <w:r>
+              <w:rPr>
+                <w:rFonts w:ascii="Open Sans" w:hAnsi="Open Sans" w:cs="Open Sans"/>
+                <w:sz w:val="18"/>
+                <w:szCs w:val="18"/>
+              </w:rPr>
+              <w:t xml:space="preserve"> do routing to </w:t>
             </w:r>
             <w:r>
               <w:rPr>
@@ -3996,15 +4087,7 @@
                 <w:szCs w:val="18"/>
               </w:rPr>
               <w:lastRenderedPageBreak/>
-              <w:t>access issues, outages etc. We are also the one who create tickets and</w:t>
-            </w:r>
-            <w:r>
-              <w:rPr>
-                <w:rFonts w:ascii="Open Sans" w:hAnsi="Open Sans" w:cs="Open Sans"/>
-                <w:sz w:val="18"/>
-                <w:szCs w:val="18"/>
-              </w:rPr>
-              <w:t xml:space="preserve"> do routing to other department to ensure that current and emerging issues will be fix in a timely manner to avoid potential profit loss for the company. </w:t>
+              <w:t xml:space="preserve">other department to ensure that current and emerging issues will be fix in a timely manner to avoid potential profit loss for the company. </w:t>
             </w:r>
           </w:p>
           <w:p>
@@ -5054,7 +5137,15 @@
                 <w:sz w:val="18"/>
                 <w:szCs w:val="18"/>
               </w:rPr>
-              <w:t xml:space="preserve"> Technical Support Specialists my task is to provide a timely and accurate troubleshooting for hardware and software issues. Analyze, resolve, and maintain both hardware and software for networks and telecommunications. We do interact with end-users via phone, email, or messaging to help resolve their technical issues. We do record all technical issues and resolutions in a computer-based ticketing system.</w:t>
+              <w:t xml:space="preserve"> Technical support s</w:t>
+            </w:r>
+            <w:r>
+              <w:rPr>
+                <w:rFonts w:ascii="Open Sans" w:hAnsi="Open Sans" w:cs="Open Sans"/>
+                <w:sz w:val="18"/>
+                <w:szCs w:val="18"/>
+              </w:rPr>
+              <w:t>pecialist my task is to provide a timely and accurate troubleshooting for hardware and software issues. Analyze, resolve, and maintain both hardware and software for networks and telecommunications. We do interact with end-users via phone, email, or messaging to help resolve their technical issues. We do record all technical issues and resolutions in a computer-based ticketing system.</w:t>
             </w:r>
             <w:r>
               <w:rPr>
@@ -5182,7 +5273,15 @@
                 <w:sz w:val="18"/>
                 <w:szCs w:val="18"/>
               </w:rPr>
-              <w:t>As a Retention Specialist my primary role is to make sure that dissatisfied consumers</w:t>
+              <w:t>As a Retention s</w:t>
+            </w:r>
+            <w:r>
+              <w:rPr>
+                <w:rFonts w:ascii="Open Sans" w:hAnsi="Open Sans" w:cs="Open Sans"/>
+                <w:sz w:val="18"/>
+                <w:szCs w:val="18"/>
+              </w:rPr>
+              <w:t>pecialist my primary role is to make sure that dissatisfied consumers</w:t>
             </w:r>
             <w:r>
               <w:rPr>
@@ -5198,16 +5297,7 @@
                 <w:sz w:val="18"/>
                 <w:szCs w:val="18"/>
               </w:rPr>
-              <w:t xml:space="preserve">or customer who wants to discontinue their services will be kept by any </w:t>
-            </w:r>
-            <w:r>
-              <w:rPr>
-                <w:rFonts w:ascii="Open Sans" w:hAnsi="Open Sans" w:cs="Open Sans"/>
-                <w:sz w:val="18"/>
-                <w:szCs w:val="18"/>
-              </w:rPr>
-              <w:lastRenderedPageBreak/>
-              <w:t>means possible by either compensating them for The inconvenience that they received or by granting</w:t>
+              <w:t>or customer who wants to discontinue their services will be kept by any means possible by either compensating them for The inconvenience that they received or by granting</w:t>
             </w:r>
             <w:r>
               <w:rPr>
@@ -5225,30 +5315,6 @@
               </w:rPr>
               <w:t>their request as a courtesy.</w:t>
             </w:r>
-          </w:p>
-          <w:p>
-            <w:pPr>
-              <w:spacing w:line="276" w:lineRule="auto"/>
-              <w:ind w:left="75"/>
-              <w:jc w:val="both"/>
-              <w:rPr>
-                <w:rFonts w:ascii="Open Sans" w:hAnsi="Open Sans" w:cs="Open Sans"/>
-                <w:sz w:val="18"/>
-                <w:szCs w:val="18"/>
-              </w:rPr>
-            </w:pPr>
-          </w:p>
-          <w:p>
-            <w:pPr>
-              <w:spacing w:line="276" w:lineRule="auto"/>
-              <w:ind w:left="75"/>
-              <w:jc w:val="both"/>
-              <w:rPr>
-                <w:rFonts w:ascii="Open Sans" w:hAnsi="Open Sans" w:cs="Open Sans"/>
-                <w:sz w:val="18"/>
-                <w:szCs w:val="18"/>
-              </w:rPr>
-            </w:pPr>
           </w:p>
           <w:tbl>
             <w:tblPr>
@@ -5275,7 +5341,7 @@
               </w:trPr>
               <w:tc>
                 <w:tcPr>
-                  <w:tcW w:w="4383" w:type="dxa"/>
+                  <w:tcW w:w="4360" w:type="dxa"/>
                 </w:tcPr>
                 <w:p>
                   <w:pPr>
@@ -5295,6 +5361,7 @@
                       <w:sz w:val="28"/>
                       <w:szCs w:val="28"/>
                     </w:rPr>
+                    <w:lastRenderedPageBreak/>
                     <w:t>Samsung America</w:t>
                   </w:r>
                 </w:p>
@@ -5372,7 +5439,7 @@
               </w:tc>
               <w:tc>
                 <w:tcPr>
-                  <w:tcW w:w="418" w:type="dxa"/>
+                  <w:tcW w:w="416" w:type="dxa"/>
                 </w:tcPr>
                 <w:p>
                   <w:pPr>
@@ -5388,7 +5455,7 @@
               </w:tc>
               <w:tc>
                 <w:tcPr>
-                  <w:tcW w:w="2230" w:type="dxa"/>
+                  <w:tcW w:w="2214" w:type="dxa"/>
                 </w:tcPr>
                 <w:p>
                   <w:pPr>
@@ -5435,7 +5502,31 @@
                 <w:sz w:val="18"/>
                 <w:szCs w:val="18"/>
               </w:rPr>
-              <w:t>As a Technical Support Specialist my core responsibilities include resolving network issues, configuring operating systems</w:t>
+              <w:t>As a Technical s</w:t>
+            </w:r>
+            <w:r>
+              <w:rPr>
+                <w:rFonts w:ascii="Open Sans" w:hAnsi="Open Sans" w:cs="Open Sans"/>
+                <w:sz w:val="18"/>
+                <w:szCs w:val="18"/>
+              </w:rPr>
+              <w:t xml:space="preserve">upport </w:t>
+            </w:r>
+            <w:r>
+              <w:rPr>
+                <w:rFonts w:ascii="Open Sans" w:hAnsi="Open Sans" w:cs="Open Sans"/>
+                <w:sz w:val="18"/>
+                <w:szCs w:val="18"/>
+              </w:rPr>
+              <w:t>s</w:t>
+            </w:r>
+            <w:r>
+              <w:rPr>
+                <w:rFonts w:ascii="Open Sans" w:hAnsi="Open Sans" w:cs="Open Sans"/>
+                <w:sz w:val="18"/>
+                <w:szCs w:val="18"/>
+              </w:rPr>
+              <w:t>pecialist my core responsibilities include resolving network issues, configuring operating systems</w:t>
             </w:r>
             <w:r>
               <w:rPr>
@@ -6425,32 +6516,6 @@
               <w:jc w:val="both"/>
               <w:rPr>
                 <w:rFonts w:ascii="Open Sans" w:hAnsi="Open Sans" w:cs="Open Sans"/>
-                <w:sz w:val="18"/>
-                <w:szCs w:val="18"/>
-              </w:rPr>
-            </w:pPr>
-          </w:p>
-          <w:p>
-            <w:pPr>
-              <w:spacing w:line="276" w:lineRule="auto"/>
-              <w:ind w:left="71"/>
-              <w:jc w:val="both"/>
-              <w:rPr>
-                <w:rFonts w:ascii="Open Sans" w:hAnsi="Open Sans" w:cs="Open Sans"/>
-                <w:b/>
-                <w:caps/>
-                <w:sz w:val="18"/>
-                <w:szCs w:val="18"/>
-              </w:rPr>
-            </w:pPr>
-          </w:p>
-          <w:p>
-            <w:pPr>
-              <w:spacing w:line="276" w:lineRule="auto"/>
-              <w:ind w:left="71"/>
-              <w:jc w:val="both"/>
-              <w:rPr>
-                <w:rFonts w:ascii="Open Sans" w:hAnsi="Open Sans" w:cs="Open Sans"/>
                 <w:b/>
                 <w:caps/>
                 <w:sz w:val="18"/>
@@ -6565,7 +6630,6 @@
                 <w:sz w:val="28"/>
                 <w:szCs w:val="28"/>
               </w:rPr>
-              <w:lastRenderedPageBreak/>
               <w:t>cricket wireless (u.s)</w:t>
             </w:r>
           </w:p>
@@ -6819,18 +6883,6 @@
               <w:jc w:val="both"/>
               <w:rPr>
                 <w:rFonts w:ascii="Open Sans" w:hAnsi="Open Sans" w:cs="Open Sans"/>
-                <w:sz w:val="18"/>
-                <w:szCs w:val="18"/>
-              </w:rPr>
-            </w:pPr>
-          </w:p>
-          <w:p>
-            <w:pPr>
-              <w:spacing w:line="276" w:lineRule="auto"/>
-              <w:ind w:left="71"/>
-              <w:jc w:val="both"/>
-              <w:rPr>
-                <w:rFonts w:ascii="Open Sans" w:hAnsi="Open Sans" w:cs="Open Sans"/>
                 <w:i/>
                 <w:color w:val="808080" w:themeColor="background1" w:themeShade="80"/>
                 <w:sz w:val="18"/>
@@ -6843,7 +6895,42 @@
                 <w:sz w:val="18"/>
                 <w:szCs w:val="18"/>
               </w:rPr>
-              <w:t xml:space="preserve">As a Technical Support Specialist </w:t>
+              <w:lastRenderedPageBreak/>
+              <w:t xml:space="preserve">As a Technical </w:t>
+            </w:r>
+            <w:r>
+              <w:rPr>
+                <w:rFonts w:ascii="Open Sans" w:hAnsi="Open Sans" w:cs="Open Sans"/>
+                <w:sz w:val="18"/>
+                <w:szCs w:val="18"/>
+              </w:rPr>
+              <w:t>s</w:t>
+            </w:r>
+            <w:r>
+              <w:rPr>
+                <w:rFonts w:ascii="Open Sans" w:hAnsi="Open Sans" w:cs="Open Sans"/>
+                <w:sz w:val="18"/>
+                <w:szCs w:val="18"/>
+              </w:rPr>
+              <w:t>upport</w:t>
+            </w:r>
+            <w:r>
+              <w:rPr>
+                <w:rFonts w:ascii="Open Sans" w:hAnsi="Open Sans" w:cs="Open Sans"/>
+                <w:sz w:val="18"/>
+                <w:szCs w:val="18"/>
+              </w:rPr>
+              <w:t xml:space="preserve"> s</w:t>
+            </w:r>
+            <w:bookmarkStart w:id="0" w:name="_GoBack"/>
+            <w:bookmarkEnd w:id="0"/>
+            <w:r>
+              <w:rPr>
+                <w:rFonts w:ascii="Open Sans" w:hAnsi="Open Sans" w:cs="Open Sans"/>
+                <w:sz w:val="18"/>
+                <w:szCs w:val="18"/>
+              </w:rPr>
+              <w:t xml:space="preserve">pecialist </w:t>
             </w:r>
             <w:r>
               <w:rPr>
@@ -6944,7 +7031,7 @@
               <mc:AlternateContent>
                 <mc:Choice Requires="wpg">
                   <w:drawing>
-                    <wp:anchor distT="0" distB="0" distL="114300" distR="114300" simplePos="0" relativeHeight="251705343" behindDoc="0" locked="0" layoutInCell="1" allowOverlap="1" wp14:anchorId="7FB9DD96" wp14:editId="1876CABE">
+                    <wp:anchor distT="0" distB="0" distL="114300" distR="114300" simplePos="0" relativeHeight="251703295" behindDoc="0" locked="0" layoutInCell="1" allowOverlap="1" wp14:anchorId="7FB9DD96" wp14:editId="1876CABE">
                       <wp:simplePos x="0" y="0"/>
                       <wp:positionH relativeFrom="column">
                         <wp:posOffset>-66675</wp:posOffset>
@@ -7448,7 +7535,7 @@
                 </mc:Choice>
                 <mc:Fallback>
                   <w:pict>
-                    <v:group w14:anchorId="07441C88" id="Group 16" o:spid="_x0000_s1026" style="position:absolute;margin-left:-5.25pt;margin-top:1.1pt;width:47.25pt;height:47.25pt;z-index:251705343" coordsize="6000,6000" o:gfxdata="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">
+                    <v:group w14:anchorId="0D5BE19A" id="Group 16" o:spid="_x0000_s1026" style="position:absolute;margin-left:-5.25pt;margin-top:1.1pt;width:47.25pt;height:47.25pt;z-index:251703295" coordsize="6000,6000" o:gfxdata="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">
                       <v:rect id="Rectangle 40" o:spid="_x0000_s1027" style="position:absolute;width:6000;height:6000;visibility:visible;mso-wrap-style:square;v-text-anchor:middle" o:gfxdata="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" fillcolor="#148b75" stroked="f" strokeweight="1pt">
                         <v:textbox inset=",10.8pt"/>
                       </v:rect>
@@ -8808,31 +8895,6 @@
           </w:p>
         </w:tc>
       </w:tr>
-      <w:tr>
-        <w:trPr>
-          <w:gridAfter w:val="4"/>
-          <w:wAfter w:w="9500" w:type="dxa"/>
-          <w:trHeight w:val="282"/>
-        </w:trPr>
-        <w:tc>
-          <w:tcPr>
-            <w:tcW w:w="1254" w:type="dxa"/>
-            <w:tcBorders>
-              <w:bottom w:val="nil"/>
-            </w:tcBorders>
-          </w:tcPr>
-          <w:p>
-            <w:pPr>
-              <w:spacing w:line="276" w:lineRule="auto"/>
-              <w:rPr>
-                <w:rFonts w:ascii="Open Sans" w:hAnsi="Open Sans" w:cs="Open Sans"/>
-                <w:sz w:val="18"/>
-                <w:szCs w:val="18"/>
-              </w:rPr>
-            </w:pPr>
-          </w:p>
-        </w:tc>
-      </w:tr>
     </w:tbl>
     <w:p>
       <w:pPr>
@@ -8860,11 +8922,9 @@
         <w:tblLook w:val="04A0" w:firstRow="1" w:lastRow="0" w:firstColumn="1" w:lastColumn="0" w:noHBand="0" w:noVBand="1"/>
       </w:tblPr>
       <w:tblGrid>
-        <w:gridCol w:w="1232"/>
-        <w:gridCol w:w="8"/>
+        <w:gridCol w:w="1240"/>
         <w:gridCol w:w="2270"/>
-        <w:gridCol w:w="7300"/>
-        <w:gridCol w:w="710"/>
+        <w:gridCol w:w="8010"/>
       </w:tblGrid>
       <w:tr>
         <w:trPr>
@@ -8873,7 +8933,6 @@
         <w:tc>
           <w:tcPr>
             <w:tcW w:w="1240" w:type="dxa"/>
-            <w:gridSpan w:val="2"/>
             <w:vMerge w:val="restart"/>
           </w:tcPr>
           <w:p>
@@ -8897,7 +8956,7 @@
               <mc:AlternateContent>
                 <mc:Choice Requires="wpg">
                   <w:drawing>
-                    <wp:anchor distT="0" distB="0" distL="114300" distR="114300" simplePos="0" relativeHeight="251695103" behindDoc="0" locked="0" layoutInCell="1" allowOverlap="1" wp14:anchorId="3C1D61DD" wp14:editId="4E402F77">
+                    <wp:anchor distT="0" distB="0" distL="114300" distR="114300" simplePos="0" relativeHeight="251693055" behindDoc="0" locked="0" layoutInCell="1" allowOverlap="1" wp14:anchorId="3C1D61DD" wp14:editId="4E402F77">
                       <wp:simplePos x="0" y="0"/>
                       <wp:positionH relativeFrom="column">
                         <wp:posOffset>-66675</wp:posOffset>
@@ -9392,7 +9451,7 @@
                 </mc:Choice>
                 <mc:Fallback>
                   <w:pict>
-                    <v:group w14:anchorId="1766A4FC" id="Group 15" o:spid="_x0000_s1026" style="position:absolute;margin-left:-5.25pt;margin-top:-.4pt;width:47.25pt;height:47.25pt;z-index:251695103" coordsize="6000,6000" o:gfxdata="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">
+                    <v:group w14:anchorId="5E5E97EC" id="Group 15" o:spid="_x0000_s1026" style="position:absolute;margin-left:-5.25pt;margin-top:-.4pt;width:47.25pt;height:47.25pt;z-index:251693055" coordsize="6000,6000" o:gfxdata="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">
                       <v:rect id="Rectangle 17" o:spid="_x0000_s1027" style="position:absolute;width:6000;height:6000;visibility:visible;mso-wrap-style:square;v-text-anchor:middle" o:gfxdata="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" fillcolor="#cf4334" stroked="f" strokeweight="1pt">
                         <v:textbox inset=",7.2pt"/>
                       </v:rect>
@@ -9506,7 +9565,6 @@
         <w:tc>
           <w:tcPr>
             <w:tcW w:w="8010" w:type="dxa"/>
-            <w:gridSpan w:val="2"/>
             <w:tcBorders>
               <w:left w:val="single" w:sz="18" w:space="0" w:color="CF4334"/>
             </w:tcBorders>
@@ -9542,7 +9600,6 @@
         <w:tc>
           <w:tcPr>
             <w:tcW w:w="1240" w:type="dxa"/>
-            <w:gridSpan w:val="2"/>
             <w:vMerge/>
           </w:tcPr>
           <w:p>
@@ -9577,7 +9634,6 @@
         <w:tc>
           <w:tcPr>
             <w:tcW w:w="8010" w:type="dxa"/>
-            <w:gridSpan w:val="2"/>
             <w:tcBorders>
               <w:left w:val="single" w:sz="18" w:space="0" w:color="CF4334"/>
             </w:tcBorders>
@@ -9673,51 +9729,7 @@
                 <w:sz w:val="20"/>
                 <w:szCs w:val="20"/>
               </w:rPr>
-              <w:t xml:space="preserve">MARKDOWN </w:t>
-            </w:r>
-            <w:r>
-              <w:rPr>
-                <w:rFonts w:ascii="Lato" w:hAnsi="Lato" w:cs="Open Sans"/>
-                <w:color w:val="767171" w:themeColor="background2" w:themeShade="80"/>
-                <w:sz w:val="20"/>
-                <w:szCs w:val="20"/>
-              </w:rPr>
-              <w:t xml:space="preserve">( </w:t>
-            </w:r>
-            <w:r>
-              <w:rPr>
-                <w:rFonts w:ascii="Lato" w:hAnsi="Lato" w:cs="Open Sans"/>
-                <w:color w:val="767171" w:themeColor="background2" w:themeShade="80"/>
-                <w:sz w:val="20"/>
-                <w:szCs w:val="20"/>
-              </w:rPr>
-              <w:t>GitHub’s</w:t>
-            </w:r>
-            <w:r>
-              <w:rPr>
-                <w:rFonts w:ascii="Lato" w:hAnsi="Lato" w:cs="Open Sans"/>
-                <w:color w:val="767171" w:themeColor="background2" w:themeShade="80"/>
-                <w:sz w:val="20"/>
-                <w:szCs w:val="20"/>
-              </w:rPr>
-              <w:t xml:space="preserve"> .MD </w:t>
-            </w:r>
-            <w:r>
-              <w:rPr>
-                <w:rFonts w:ascii="Lato" w:hAnsi="Lato" w:cs="Open Sans"/>
-                <w:color w:val="767171" w:themeColor="background2" w:themeShade="80"/>
-                <w:sz w:val="20"/>
-                <w:szCs w:val="20"/>
-              </w:rPr>
-              <w:t>modification</w:t>
-            </w:r>
-            <w:r>
-              <w:rPr>
-                <w:rFonts w:ascii="Lato" w:hAnsi="Lato" w:cs="Open Sans"/>
-                <w:sz w:val="20"/>
-                <w:szCs w:val="20"/>
-              </w:rPr>
-              <w:t>)</w:t>
+              <w:t>BOOTSTRAP</w:t>
             </w:r>
           </w:p>
           <w:p>
@@ -9740,10 +9752,75 @@
                 <w:sz w:val="20"/>
                 <w:szCs w:val="20"/>
               </w:rPr>
+              <w:t xml:space="preserve">MARKDOWN </w:t>
+            </w:r>
+            <w:r>
+              <w:rPr>
+                <w:rFonts w:ascii="Lato" w:hAnsi="Lato" w:cs="Open Sans"/>
+                <w:color w:val="767171" w:themeColor="background2" w:themeShade="80"/>
+                <w:sz w:val="20"/>
+                <w:szCs w:val="20"/>
+              </w:rPr>
+              <w:t xml:space="preserve">( </w:t>
+            </w:r>
+            <w:r>
+              <w:rPr>
+                <w:rFonts w:ascii="Lato" w:hAnsi="Lato" w:cs="Open Sans"/>
+                <w:color w:val="767171" w:themeColor="background2" w:themeShade="80"/>
+                <w:sz w:val="20"/>
+                <w:szCs w:val="20"/>
+              </w:rPr>
+              <w:t>GitHub’s</w:t>
+            </w:r>
+            <w:r>
+              <w:rPr>
+                <w:rFonts w:ascii="Lato" w:hAnsi="Lato" w:cs="Open Sans"/>
+                <w:color w:val="767171" w:themeColor="background2" w:themeShade="80"/>
+                <w:sz w:val="20"/>
+                <w:szCs w:val="20"/>
+              </w:rPr>
+              <w:t xml:space="preserve"> .MD </w:t>
+            </w:r>
+            <w:r>
+              <w:rPr>
+                <w:rFonts w:ascii="Lato" w:hAnsi="Lato" w:cs="Open Sans"/>
+                <w:color w:val="767171" w:themeColor="background2" w:themeShade="80"/>
+                <w:sz w:val="20"/>
+                <w:szCs w:val="20"/>
+              </w:rPr>
+              <w:t>modification</w:t>
+            </w:r>
+            <w:r>
+              <w:rPr>
+                <w:rFonts w:ascii="Lato" w:hAnsi="Lato" w:cs="Open Sans"/>
+                <w:sz w:val="20"/>
+                <w:szCs w:val="20"/>
+              </w:rPr>
+              <w:t>)</w:t>
+            </w:r>
+          </w:p>
+          <w:p>
+            <w:pPr>
+              <w:pStyle w:val="ListParagraph"/>
+              <w:numPr>
+                <w:ilvl w:val="0"/>
+                <w:numId w:val="7"/>
+              </w:numPr>
+              <w:spacing w:line="276" w:lineRule="auto"/>
+              <w:rPr>
+                <w:rFonts w:ascii="Lato" w:hAnsi="Lato" w:cs="Open Sans"/>
+                <w:sz w:val="20"/>
+                <w:szCs w:val="20"/>
+              </w:rPr>
+            </w:pPr>
+            <w:r>
+              <w:rPr>
+                <w:rFonts w:ascii="Lato" w:hAnsi="Lato" w:cs="Open Sans"/>
+                <w:sz w:val="20"/>
+                <w:szCs w:val="20"/>
+              </w:rPr>
               <w:t xml:space="preserve">REACT JS </w:t>
             </w:r>
-            <w:bookmarkStart w:id="0" w:name="_GoBack"/>
-            <w:bookmarkEnd w:id="0"/>
           </w:p>
         </w:tc>
       </w:tr>
@@ -9754,7 +9831,6 @@
         <w:tc>
           <w:tcPr>
             <w:tcW w:w="1240" w:type="dxa"/>
-            <w:gridSpan w:val="2"/>
             <w:vMerge/>
           </w:tcPr>
           <w:p>
@@ -9789,7 +9865,6 @@
         <w:tc>
           <w:tcPr>
             <w:tcW w:w="8010" w:type="dxa"/>
-            <w:gridSpan w:val="2"/>
             <w:tcBorders>
               <w:left w:val="single" w:sz="18" w:space="0" w:color="CF4334"/>
             </w:tcBorders>
@@ -9826,7 +9901,6 @@
         <w:tc>
           <w:tcPr>
             <w:tcW w:w="1240" w:type="dxa"/>
-            <w:gridSpan w:val="2"/>
             <w:vMerge/>
           </w:tcPr>
           <w:p>
@@ -9861,7 +9935,6 @@
         <w:tc>
           <w:tcPr>
             <w:tcW w:w="8010" w:type="dxa"/>
-            <w:gridSpan w:val="2"/>
             <w:tcBorders>
               <w:left w:val="single" w:sz="18" w:space="0" w:color="CF4334"/>
             </w:tcBorders>
@@ -10066,16 +10139,6 @@
           </w:p>
           <w:p>
             <w:pPr>
-              <w:pStyle w:val="ListParagraph"/>
-              <w:spacing w:line="276" w:lineRule="auto"/>
-              <w:ind w:left="791" w:right="-468"/>
-              <w:rPr>
-                <w:rFonts w:ascii="Lato" w:hAnsi="Lato" w:cs="Open Sans"/>
-              </w:rPr>
-            </w:pPr>
-          </w:p>
-          <w:p>
-            <w:pPr>
               <w:spacing w:line="276" w:lineRule="auto"/>
               <w:rPr>
                 <w:rFonts w:ascii="Lato" w:hAnsi="Lato" w:cs="Open Sans"/>
@@ -10085,7 +10148,10 @@
                 <w:szCs w:val="36"/>
               </w:rPr>
             </w:pPr>
-            <w:r>
+          </w:p>
+          <w:p>
+            <w:pPr>
+              <w:spacing w:line="276" w:lineRule="auto"/>
               <w:rPr>
                 <w:rFonts w:ascii="Lato" w:hAnsi="Lato" w:cs="Open Sans"/>
                 <w:b/>
@@ -10093,7 +10159,15 @@
                 <w:sz w:val="36"/>
                 <w:szCs w:val="36"/>
               </w:rPr>
-              <w:lastRenderedPageBreak/>
+            </w:pPr>
+            <w:r>
+              <w:rPr>
+                <w:rFonts w:ascii="Lato" w:hAnsi="Lato" w:cs="Open Sans"/>
+                <w:b/>
+                <w:color w:val="767171" w:themeColor="background2" w:themeShade="80"/>
+                <w:sz w:val="36"/>
+                <w:szCs w:val="36"/>
+              </w:rPr>
               <w:t>NETWORKING</w:t>
             </w:r>
           </w:p>
@@ -10262,6 +10336,7 @@
                 <w:sz w:val="20"/>
                 <w:szCs w:val="20"/>
               </w:rPr>
+              <w:lastRenderedPageBreak/>
               <w:t>BASIC NETWORKING CONFIGURATION</w:t>
             </w:r>
             <w:r>
@@ -10451,6 +10526,18 @@
           </w:p>
           <w:p>
             <w:pPr>
+              <w:pStyle w:val="ListParagraph"/>
+              <w:spacing w:line="276" w:lineRule="auto"/>
+              <w:ind w:left="791" w:right="-468"/>
+              <w:rPr>
+                <w:rFonts w:ascii="Lato" w:hAnsi="Lato" w:cs="Open Sans"/>
+                <w:sz w:val="18"/>
+                <w:szCs w:val="20"/>
+              </w:rPr>
+            </w:pPr>
+          </w:p>
+          <w:p>
+            <w:pPr>
               <w:spacing w:line="276" w:lineRule="auto"/>
               <w:rPr>
                 <w:rFonts w:ascii="Lato" w:hAnsi="Lato" w:cs="Open Sans"/>
@@ -10635,19 +10722,19 @@
           </w:p>
           <w:p>
             <w:pPr>
-              <w:spacing w:line="276" w:lineRule="auto"/>
-              <w:ind w:right="-468"/>
-              <w:rPr>
-                <w:rFonts w:ascii="Lato" w:hAnsi="Lato" w:cs="Open Sans"/>
-                <w:sz w:val="18"/>
-                <w:szCs w:val="20"/>
-              </w:rPr>
-            </w:pPr>
-          </w:p>
-          <w:p>
-            <w:pPr>
-              <w:spacing w:line="276" w:lineRule="auto"/>
-              <w:ind w:right="72"/>
+              <w:pStyle w:val="ListParagraph"/>
+              <w:spacing w:line="276" w:lineRule="auto"/>
+              <w:ind w:left="791" w:right="-468"/>
+              <w:rPr>
+                <w:rFonts w:ascii="Lato" w:hAnsi="Lato" w:cs="Open Sans"/>
+                <w:sz w:val="20"/>
+                <w:szCs w:val="20"/>
+              </w:rPr>
+            </w:pPr>
+          </w:p>
+          <w:p>
+            <w:pPr>
+              <w:spacing w:line="276" w:lineRule="auto"/>
               <w:rPr>
                 <w:rFonts w:ascii="Lato" w:hAnsi="Lato" w:cs="Open Sans"/>
                 <w:b/>
@@ -10664,27 +10751,7 @@
                 <w:sz w:val="36"/>
                 <w:szCs w:val="36"/>
               </w:rPr>
-              <w:t xml:space="preserve">OTHER </w:t>
-            </w:r>
-            <w:r>
-              <w:rPr>
-                <w:rFonts w:ascii="Lato" w:hAnsi="Lato" w:cs="Open Sans"/>
-                <w:b/>
-                <w:color w:val="767171" w:themeColor="background2" w:themeShade="80"/>
-                <w:sz w:val="36"/>
-                <w:szCs w:val="36"/>
-              </w:rPr>
-              <w:t>APPLICATIONS</w:t>
-            </w:r>
-            <w:r>
-              <w:rPr>
-                <w:rFonts w:ascii="Lato" w:hAnsi="Lato" w:cs="Open Sans"/>
-                <w:b/>
-                <w:color w:val="767171" w:themeColor="background2" w:themeShade="80"/>
-                <w:sz w:val="36"/>
-                <w:szCs w:val="36"/>
-              </w:rPr>
-              <w:t xml:space="preserve"> I KNOW</w:t>
+              <w:t xml:space="preserve">EMAIL &amp; MESSAGING CLIENTS </w:t>
             </w:r>
           </w:p>
           <w:p>
@@ -10732,7 +10799,7 @@
                 <w:sz w:val="20"/>
                 <w:szCs w:val="20"/>
               </w:rPr>
-              <w:t>SAMETIME (Messaging)</w:t>
+              <w:t xml:space="preserve">SAMETIME </w:t>
             </w:r>
           </w:p>
           <w:p>
@@ -10746,7 +10813,7 @@
               <w:ind w:right="-468"/>
               <w:rPr>
                 <w:rFonts w:ascii="Lato" w:hAnsi="Lato" w:cs="Open Sans"/>
-                <w:sz w:val="20"/>
+                <w:sz w:val="18"/>
                 <w:szCs w:val="20"/>
               </w:rPr>
             </w:pPr>
@@ -10757,6 +10824,40 @@
                 <w:szCs w:val="20"/>
               </w:rPr>
               <w:t>SKYPE</w:t>
+            </w:r>
+          </w:p>
+          <w:p>
+            <w:pPr>
+              <w:pStyle w:val="ListParagraph"/>
+              <w:spacing w:line="276" w:lineRule="auto"/>
+              <w:ind w:left="791" w:right="-468"/>
+              <w:rPr>
+                <w:rFonts w:ascii="Lato" w:hAnsi="Lato" w:cs="Open Sans"/>
+                <w:sz w:val="18"/>
+                <w:szCs w:val="20"/>
+              </w:rPr>
+            </w:pPr>
+          </w:p>
+          <w:p>
+            <w:pPr>
+              <w:spacing w:line="276" w:lineRule="auto"/>
+              <w:rPr>
+                <w:rFonts w:ascii="Lato" w:hAnsi="Lato" w:cs="Open Sans"/>
+                <w:b/>
+                <w:color w:val="767171" w:themeColor="background2" w:themeShade="80"/>
+                <w:sz w:val="36"/>
+                <w:szCs w:val="36"/>
+              </w:rPr>
+            </w:pPr>
+            <w:r>
+              <w:rPr>
+                <w:rFonts w:ascii="Lato" w:hAnsi="Lato" w:cs="Open Sans"/>
+                <w:b/>
+                <w:color w:val="767171" w:themeColor="background2" w:themeShade="80"/>
+                <w:sz w:val="36"/>
+                <w:szCs w:val="36"/>
+              </w:rPr>
+              <w:t>ENCRYPTION</w:t>
             </w:r>
           </w:p>
           <w:p>
@@ -10780,7 +10881,7 @@
                 <w:sz w:val="20"/>
                 <w:szCs w:val="20"/>
               </w:rPr>
-              <w:t>SHAREPOINT WORKSPACE</w:t>
+              <w:t>PGP or PRETTY GOOD PRIVACY BY SYMANTEC</w:t>
             </w:r>
           </w:p>
           <w:p>
@@ -10794,17 +10895,72 @@
               <w:ind w:right="-468"/>
               <w:rPr>
                 <w:rFonts w:ascii="Lato" w:hAnsi="Lato" w:cs="Open Sans"/>
-                <w:sz w:val="20"/>
-                <w:szCs w:val="20"/>
-              </w:rPr>
-            </w:pPr>
-            <w:r>
-              <w:rPr>
-                <w:rFonts w:ascii="Lato" w:hAnsi="Lato" w:cs="Open Sans"/>
-                <w:sz w:val="20"/>
-                <w:szCs w:val="20"/>
-              </w:rPr>
-              <w:t xml:space="preserve">OUTLOOK </w:t>
+                <w:sz w:val="18"/>
+                <w:szCs w:val="20"/>
+              </w:rPr>
+            </w:pPr>
+            <w:r>
+              <w:rPr>
+                <w:rFonts w:ascii="Lato" w:hAnsi="Lato" w:cs="Open Sans"/>
+                <w:sz w:val="20"/>
+                <w:szCs w:val="20"/>
+              </w:rPr>
+              <w:t xml:space="preserve">RSA ENCRYPTION </w:t>
+            </w:r>
+          </w:p>
+          <w:p>
+            <w:pPr>
+              <w:pStyle w:val="ListParagraph"/>
+              <w:spacing w:line="276" w:lineRule="auto"/>
+              <w:ind w:left="791" w:right="-468"/>
+              <w:rPr>
+                <w:rFonts w:ascii="Lato" w:hAnsi="Lato" w:cs="Open Sans"/>
+                <w:sz w:val="18"/>
+                <w:szCs w:val="20"/>
+              </w:rPr>
+            </w:pPr>
+          </w:p>
+          <w:p>
+            <w:pPr>
+              <w:spacing w:line="276" w:lineRule="auto"/>
+              <w:ind w:right="72"/>
+              <w:rPr>
+                <w:rFonts w:ascii="Lato" w:hAnsi="Lato" w:cs="Open Sans"/>
+                <w:b/>
+                <w:color w:val="767171" w:themeColor="background2" w:themeShade="80"/>
+                <w:sz w:val="36"/>
+                <w:szCs w:val="36"/>
+              </w:rPr>
+            </w:pPr>
+            <w:r>
+              <w:rPr>
+                <w:rFonts w:ascii="Lato" w:hAnsi="Lato" w:cs="Open Sans"/>
+                <w:b/>
+                <w:color w:val="767171" w:themeColor="background2" w:themeShade="80"/>
+                <w:sz w:val="36"/>
+                <w:szCs w:val="36"/>
+              </w:rPr>
+              <w:t xml:space="preserve">OTHER </w:t>
+            </w:r>
+            <w:r>
+              <w:rPr>
+                <w:rFonts w:ascii="Lato" w:hAnsi="Lato" w:cs="Open Sans"/>
+                <w:b/>
+                <w:color w:val="767171" w:themeColor="background2" w:themeShade="80"/>
+                <w:sz w:val="36"/>
+                <w:szCs w:val="36"/>
+              </w:rPr>
+              <w:t>APPLICATIONS</w:t>
+            </w:r>
+            <w:r>
+              <w:rPr>
+                <w:rFonts w:ascii="Lato" w:hAnsi="Lato" w:cs="Open Sans"/>
+                <w:b/>
+                <w:color w:val="767171" w:themeColor="background2" w:themeShade="80"/>
+                <w:sz w:val="36"/>
+                <w:szCs w:val="36"/>
+              </w:rPr>
+              <w:t xml:space="preserve"> I KNOW</w:t>
             </w:r>
           </w:p>
           <w:p>
@@ -10828,7 +10984,7 @@
                 <w:sz w:val="20"/>
                 <w:szCs w:val="20"/>
               </w:rPr>
-              <w:t xml:space="preserve">ACTIVE DIRECTORY </w:t>
+              <w:t>SHAREPOINT WORKSPACE</w:t>
             </w:r>
           </w:p>
           <w:p>
@@ -10852,7 +11008,7 @@
                 <w:sz w:val="20"/>
                 <w:szCs w:val="20"/>
               </w:rPr>
-              <w:t>ORACLE HRMS</w:t>
+              <w:t xml:space="preserve">OUTLOOK </w:t>
             </w:r>
           </w:p>
           <w:p>
@@ -10876,7 +11032,7 @@
                 <w:sz w:val="20"/>
                 <w:szCs w:val="20"/>
               </w:rPr>
-              <w:t>MAINFRAME</w:t>
+              <w:t xml:space="preserve">ACTIVE DIRECTORY </w:t>
             </w:r>
           </w:p>
           <w:p>
@@ -10900,7 +11056,7 @@
                 <w:sz w:val="20"/>
                 <w:szCs w:val="20"/>
               </w:rPr>
-              <w:t>SUITECRM</w:t>
+              <w:t>ORACLE HRMS</w:t>
             </w:r>
           </w:p>
           <w:p>
@@ -10924,60 +11080,704 @@
                 <w:sz w:val="20"/>
                 <w:szCs w:val="20"/>
               </w:rPr>
-              <w:t xml:space="preserve">RSA ENCRYPTION </w:t>
+              <w:t>MAINFRAME</w:t>
             </w:r>
           </w:p>
         </w:tc>
       </w:tr>
+    </w:tbl>
+    <w:tbl>
+      <w:tblPr>
+        <w:tblStyle w:val="TableGrid"/>
+        <w:tblpPr w:leftFromText="180" w:rightFromText="180" w:vertAnchor="text" w:horzAnchor="margin" w:tblpY="283"/>
+        <w:tblW w:w="0" w:type="auto"/>
+        <w:tblBorders>
+          <w:top w:val="none" w:sz="0" w:space="0" w:color="auto"/>
+          <w:left w:val="none" w:sz="0" w:space="0" w:color="auto"/>
+          <w:bottom w:val="single" w:sz="2" w:space="0" w:color="A6A6A6" w:themeColor="background1" w:themeShade="A6"/>
+          <w:right w:val="none" w:sz="0" w:space="0" w:color="auto"/>
+          <w:insideH w:val="none" w:sz="0" w:space="0" w:color="auto"/>
+          <w:insideV w:val="none" w:sz="0" w:space="0" w:color="auto"/>
+        </w:tblBorders>
+        <w:tblLayout w:type="fixed"/>
+        <w:tblLook w:val="04A0" w:firstRow="1" w:lastRow="0" w:firstColumn="1" w:lastColumn="0" w:noHBand="0" w:noVBand="1"/>
+      </w:tblPr>
+      <w:tblGrid>
+        <w:gridCol w:w="1254"/>
+      </w:tblGrid>
       <w:tr>
         <w:trPr>
-          <w:gridAfter w:val="1"/>
-          <w:wAfter w:w="710" w:type="dxa"/>
-          <w:cantSplit/>
-          <w:trHeight w:val="85"/>
+          <w:trHeight w:val="282"/>
         </w:trPr>
         <w:tc>
           <w:tcPr>
-            <w:tcW w:w="1232" w:type="dxa"/>
+            <w:tcW w:w="1254" w:type="dxa"/>
+            <w:tcBorders>
+              <w:bottom w:val="nil"/>
+            </w:tcBorders>
           </w:tcPr>
           <w:p>
             <w:pPr>
-              <w:rPr>
-                <w:rFonts w:ascii="Lato" w:hAnsi="Lato" w:cs="Open Sans"/>
+              <w:spacing w:line="276" w:lineRule="auto"/>
+              <w:rPr>
+                <w:rFonts w:ascii="Open Sans" w:hAnsi="Open Sans" w:cs="Open Sans"/>
+                <w:sz w:val="18"/>
+                <w:szCs w:val="18"/>
+              </w:rPr>
+            </w:pPr>
+            <w:r>
+              <w:rPr>
+                <w:rFonts w:ascii="Open Sans" w:hAnsi="Open Sans" w:cs="Open Sans"/>
                 <w:noProof/>
                 <w:sz w:val="18"/>
                 <w:szCs w:val="18"/>
+              </w:rPr>
+              <w:lastRenderedPageBreak/>
+              <mc:AlternateContent>
+                <mc:Choice Requires="wps">
+                  <w:drawing>
+                    <wp:anchor distT="0" distB="0" distL="114300" distR="114300" simplePos="0" relativeHeight="251709439" behindDoc="0" locked="0" layoutInCell="1" allowOverlap="1" wp14:anchorId="683C4C1F" wp14:editId="6C412C08">
+                      <wp:simplePos x="0" y="0"/>
+                      <wp:positionH relativeFrom="column">
+                        <wp:posOffset>-68580</wp:posOffset>
+                      </wp:positionH>
+                      <wp:positionV relativeFrom="paragraph">
+                        <wp:posOffset>173990</wp:posOffset>
+                      </wp:positionV>
+                      <wp:extent cx="647700" cy="676275"/>
+                      <wp:effectExtent l="0" t="0" r="0" b="9525"/>
+                      <wp:wrapNone/>
+                      <wp:docPr id="14" name="Rectangle 14">
+                        <a:extLst xmlns:a="http://schemas.openxmlformats.org/drawingml/2006/main"/>
+                      </wp:docPr>
+                      <wp:cNvGraphicFramePr/>
+                      <a:graphic xmlns:a="http://schemas.openxmlformats.org/drawingml/2006/main">
+                        <a:graphicData uri="http://schemas.microsoft.com/office/word/2010/wordprocessingShape">
+                          <wps:wsp>
+                            <wps:cNvSpPr/>
+                            <wps:spPr>
+                              <a:xfrm>
+                                <a:off x="0" y="0"/>
+                                <a:ext cx="647700" cy="676275"/>
+                              </a:xfrm>
+                              <a:prstGeom prst="rect">
+                                <a:avLst/>
+                              </a:prstGeom>
+                              <a:solidFill>
+                                <a:srgbClr val="00B0F0"/>
+                              </a:solidFill>
+                              <a:ln w="12700" cap="flat" cmpd="sng" algn="ctr">
+                                <a:noFill/>
+                                <a:prstDash val="solid"/>
+                                <a:miter lim="800000"/>
+                              </a:ln>
+                              <a:effectLst/>
+                            </wps:spPr>
+                            <wps:txbx>
+                              <w:txbxContent>
+                                <w:p>
+                                  <w:pPr>
+                                    <w:jc w:val="center"/>
+                                    <w:rPr>
+                                      <w:rFonts w:ascii="Wingdings 2" w:hAnsi="Wingdings 2"/>
+                                      <w:color w:val="FFFFFF" w:themeColor="background1"/>
+                                      <w:sz w:val="96"/>
+                                      <w:szCs w:val="96"/>
+                                    </w:rPr>
+                                  </w:pPr>
+                                  <w:r>
+                                    <w:rPr>
+                                      <w:rFonts w:ascii="Wingdings 2" w:hAnsi="Wingdings 2"/>
+                                      <w:color w:val="FFFFFF" w:themeColor="background1"/>
+                                      <w:sz w:val="96"/>
+                                      <w:szCs w:val="96"/>
+                                    </w:rPr>
+                                    <w:t></w:t>
+                                  </w:r>
+                                </w:p>
+                                <w:p/>
+                              </w:txbxContent>
+                            </wps:txbx>
+                            <wps:bodyPr rot="0" spcFirstLastPara="0" vert="horz" wrap="square" lIns="91440" tIns="91440" rIns="91440" bIns="45720" numCol="1" spcCol="0" rtlCol="0" fromWordArt="0" anchor="ctr" anchorCtr="0" forceAA="0" compatLnSpc="1">
+                              <a:prstTxWarp prst="textNoShape">
+                                <a:avLst/>
+                              </a:prstTxWarp>
+                              <a:noAutofit/>
+                            </wps:bodyPr>
+                          </wps:wsp>
+                        </a:graphicData>
+                      </a:graphic>
+                      <wp14:sizeRelH relativeFrom="margin">
+                        <wp14:pctWidth>0</wp14:pctWidth>
+                      </wp14:sizeRelH>
+                      <wp14:sizeRelV relativeFrom="margin">
+                        <wp14:pctHeight>0</wp14:pctHeight>
+                      </wp14:sizeRelV>
+                    </wp:anchor>
+                  </w:drawing>
+                </mc:Choice>
+                <mc:Fallback>
+                  <w:pict>
+                    <v:rect w14:anchorId="683C4C1F" id="Rectangle 14" o:spid="_x0000_s1026" style="position:absolute;margin-left:-5.4pt;margin-top:13.7pt;width:51pt;height:53.25pt;z-index:251709439;visibility:visible;mso-wrap-style:square;mso-width-percent:0;mso-height-percent:0;mso-wrap-distance-left:9pt;mso-wrap-distance-top:0;mso-wrap-distance-right:9pt;mso-wrap-distance-bottom:0;mso-position-horizontal:absolute;mso-position-horizontal-relative:text;mso-position-vertical:absolute;mso-position-vertical-relative:text;mso-width-percent:0;mso-height-percent:0;mso-width-relative:margin;mso-height-relative:margin;v-text-anchor:middle" o:gfxdata="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" fillcolor="#00b0f0" stroked="f" strokeweight="1pt">
+                      <v:textbox inset=",7.2pt">
+                        <w:txbxContent>
+                          <w:p>
+                            <w:pPr>
+                              <w:jc w:val="center"/>
+                              <w:rPr>
+                                <w:rFonts w:ascii="Wingdings 2" w:hAnsi="Wingdings 2"/>
+                                <w:color w:val="FFFFFF" w:themeColor="background1"/>
+                                <w:sz w:val="96"/>
+                                <w:szCs w:val="96"/>
+                              </w:rPr>
+                            </w:pPr>
+                            <w:r>
+                              <w:rPr>
+                                <w:rFonts w:ascii="Wingdings 2" w:hAnsi="Wingdings 2"/>
+                                <w:color w:val="FFFFFF" w:themeColor="background1"/>
+                                <w:sz w:val="96"/>
+                                <w:szCs w:val="96"/>
+                              </w:rPr>
+                              <w:t></w:t>
+                            </w:r>
+                          </w:p>
+                          <w:p/>
+                        </w:txbxContent>
+                      </v:textbox>
+                    </v:rect>
+                  </w:pict>
+                </mc:Fallback>
+              </mc:AlternateContent>
+            </w:r>
+          </w:p>
+        </w:tc>
+      </w:tr>
+    </w:tbl>
+    <w:tbl>
+      <w:tblPr>
+        <w:tblStyle w:val="TableGrid"/>
+        <w:tblW w:w="11520" w:type="dxa"/>
+        <w:tblBorders>
+          <w:top w:val="none" w:sz="0" w:space="0" w:color="auto"/>
+          <w:left w:val="none" w:sz="0" w:space="0" w:color="auto"/>
+          <w:bottom w:val="none" w:sz="0" w:space="0" w:color="auto"/>
+          <w:right w:val="none" w:sz="0" w:space="0" w:color="auto"/>
+          <w:insideH w:val="none" w:sz="0" w:space="0" w:color="auto"/>
+          <w:insideV w:val="none" w:sz="0" w:space="0" w:color="auto"/>
+        </w:tblBorders>
+        <w:tblLayout w:type="fixed"/>
+        <w:tblLook w:val="04A0" w:firstRow="1" w:lastRow="0" w:firstColumn="1" w:lastColumn="0" w:noHBand="0" w:noVBand="1"/>
+      </w:tblPr>
+      <w:tblGrid>
+        <w:gridCol w:w="1240"/>
+        <w:gridCol w:w="2270"/>
+        <w:gridCol w:w="8010"/>
+      </w:tblGrid>
+      <w:tr>
+        <w:trPr>
+          <w:trHeight w:val="99"/>
+        </w:trPr>
+        <w:tc>
+          <w:tcPr>
+            <w:tcW w:w="1240" w:type="dxa"/>
+          </w:tcPr>
+          <w:p>
+            <w:pPr>
+              <w:spacing w:line="276" w:lineRule="auto"/>
+              <w:rPr>
+                <w:rFonts w:ascii="Lato" w:hAnsi="Lato" w:cs="Open Sans"/>
+                <w:noProof/>
+                <w:sz w:val="18"/>
+                <w:szCs w:val="18"/>
+                <w:lang w:val="fr-FR"/>
               </w:rPr>
             </w:pPr>
           </w:p>
         </w:tc>
         <w:tc>
           <w:tcPr>
-            <w:tcW w:w="2278" w:type="dxa"/>
-            <w:gridSpan w:val="2"/>
+            <w:tcW w:w="2270" w:type="dxa"/>
+            <w:tcBorders>
+              <w:right w:val="single" w:sz="18" w:space="0" w:color="00B0F0"/>
+            </w:tcBorders>
           </w:tcPr>
           <w:p>
             <w:pPr>
               <w:spacing w:line="276" w:lineRule="auto"/>
-              <w:rPr>
-                <w:rFonts w:ascii="Lato" w:hAnsi="Lato" w:cs="Open Sans"/>
-              </w:rPr>
-            </w:pPr>
+              <w:ind w:hanging="88"/>
+              <w:rPr>
+                <w:rFonts w:ascii="Lato" w:hAnsi="Lato" w:cs="Open Sans"/>
+                <w:b/>
+                <w:caps/>
+                <w:color w:val="CF4334"/>
+                <w:sz w:val="28"/>
+                <w:szCs w:val="18"/>
+              </w:rPr>
+            </w:pPr>
+            <w:r>
+              <w:rPr>
+                <w:rFonts w:ascii="Lato" w:hAnsi="Lato" w:cs="Open Sans"/>
+                <w:b/>
+                <w:caps/>
+                <w:color w:val="00B0F0"/>
+                <w:sz w:val="28"/>
+                <w:szCs w:val="18"/>
+              </w:rPr>
+              <w:t xml:space="preserve">Future </w:t>
+            </w:r>
+            <w:r>
+              <w:rPr>
+                <w:rFonts w:ascii="Lato" w:hAnsi="Lato" w:cs="Open Sans"/>
+                <w:b/>
+                <w:caps/>
+                <w:color w:val="00B0F0"/>
+                <w:sz w:val="28"/>
+                <w:szCs w:val="18"/>
+              </w:rPr>
+              <w:t>goals</w:t>
+            </w:r>
           </w:p>
         </w:tc>
         <w:tc>
           <w:tcPr>
-            <w:tcW w:w="7300" w:type="dxa"/>
+            <w:tcW w:w="8010" w:type="dxa"/>
+            <w:tcBorders>
+              <w:left w:val="single" w:sz="18" w:space="0" w:color="00B0F0"/>
+            </w:tcBorders>
           </w:tcPr>
           <w:p>
             <w:pPr>
               <w:spacing w:line="276" w:lineRule="auto"/>
-              <w:rPr>
-                <w:rFonts w:ascii="Lato" w:hAnsi="Lato" w:cs="Open Sans"/>
-                <w:sz w:val="18"/>
-                <w:szCs w:val="18"/>
-              </w:rPr>
-            </w:pPr>
+              <w:jc w:val="both"/>
+              <w:rPr>
+                <w:rFonts w:ascii="Open Sans" w:hAnsi="Open Sans" w:cs="Open Sans"/>
+                <w:sz w:val="20"/>
+                <w:szCs w:val="20"/>
+              </w:rPr>
+            </w:pPr>
+            <w:r>
+              <w:rPr>
+                <w:rFonts w:ascii="Open Sans" w:hAnsi="Open Sans" w:cs="Open Sans"/>
+                <w:sz w:val="20"/>
+                <w:szCs w:val="20"/>
+              </w:rPr>
+              <w:t xml:space="preserve">Currently I am saving few bucks for myself due to the reason that I want to study Cybersecurity and A.I programming </w:t>
+            </w:r>
+            <w:r>
+              <w:rPr>
+                <w:rFonts w:ascii="Open Sans" w:hAnsi="Open Sans" w:cs="Open Sans"/>
+                <w:sz w:val="20"/>
+                <w:szCs w:val="20"/>
+              </w:rPr>
+              <w:t>at the same time</w:t>
+            </w:r>
+            <w:r>
+              <w:rPr>
+                <w:rFonts w:ascii="Open Sans" w:hAnsi="Open Sans" w:cs="Open Sans"/>
+                <w:sz w:val="20"/>
+                <w:szCs w:val="20"/>
+              </w:rPr>
+              <w:t>,</w:t>
+            </w:r>
+            <w:r>
+              <w:rPr>
+                <w:rFonts w:ascii="Open Sans" w:hAnsi="Open Sans" w:cs="Open Sans"/>
+                <w:sz w:val="20"/>
+                <w:szCs w:val="20"/>
+              </w:rPr>
+              <w:t xml:space="preserve"> </w:t>
+            </w:r>
+            <w:r>
+              <w:rPr>
+                <w:rFonts w:ascii="Open Sans" w:hAnsi="Open Sans" w:cs="Open Sans"/>
+                <w:sz w:val="20"/>
+                <w:szCs w:val="20"/>
+              </w:rPr>
+              <w:t xml:space="preserve">and </w:t>
+            </w:r>
+            <w:r>
+              <w:rPr>
+                <w:rFonts w:ascii="Open Sans" w:hAnsi="Open Sans" w:cs="Open Sans"/>
+                <w:sz w:val="20"/>
+                <w:szCs w:val="20"/>
+              </w:rPr>
+              <w:t xml:space="preserve">for </w:t>
+            </w:r>
+            <w:r>
+              <w:rPr>
+                <w:rFonts w:ascii="Open Sans" w:hAnsi="Open Sans" w:cs="Open Sans"/>
+                <w:sz w:val="20"/>
+                <w:szCs w:val="20"/>
+              </w:rPr>
+              <w:t xml:space="preserve">the said </w:t>
+            </w:r>
+            <w:r>
+              <w:rPr>
+                <w:rFonts w:ascii="Open Sans" w:hAnsi="Open Sans" w:cs="Open Sans"/>
+                <w:sz w:val="20"/>
+                <w:szCs w:val="20"/>
+              </w:rPr>
+              <w:t>courses and certification</w:t>
+            </w:r>
+            <w:r>
+              <w:rPr>
+                <w:rFonts w:ascii="Open Sans" w:hAnsi="Open Sans" w:cs="Open Sans"/>
+                <w:sz w:val="20"/>
+                <w:szCs w:val="20"/>
+              </w:rPr>
+              <w:t>s</w:t>
+            </w:r>
+            <w:r>
+              <w:rPr>
+                <w:rFonts w:ascii="Open Sans" w:hAnsi="Open Sans" w:cs="Open Sans"/>
+                <w:sz w:val="20"/>
+                <w:szCs w:val="20"/>
+              </w:rPr>
+              <w:t xml:space="preserve"> required </w:t>
+            </w:r>
+            <w:r>
+              <w:rPr>
+                <w:rFonts w:ascii="Open Sans" w:hAnsi="Open Sans" w:cs="Open Sans"/>
+                <w:sz w:val="20"/>
+                <w:szCs w:val="20"/>
+              </w:rPr>
+              <w:t xml:space="preserve">plus </w:t>
+            </w:r>
+            <w:r>
+              <w:rPr>
+                <w:rFonts w:ascii="Open Sans" w:hAnsi="Open Sans" w:cs="Open Sans"/>
+                <w:sz w:val="20"/>
+                <w:szCs w:val="20"/>
+              </w:rPr>
+              <w:t xml:space="preserve">the </w:t>
+            </w:r>
+            <w:r>
+              <w:rPr>
+                <w:rFonts w:ascii="Open Sans" w:hAnsi="Open Sans" w:cs="Open Sans"/>
+                <w:sz w:val="20"/>
+                <w:szCs w:val="20"/>
+              </w:rPr>
+              <w:t>equipmen</w:t>
+            </w:r>
+            <w:r>
+              <w:rPr>
+                <w:rFonts w:ascii="Open Sans" w:hAnsi="Open Sans" w:cs="Open Sans"/>
+                <w:sz w:val="20"/>
+                <w:szCs w:val="20"/>
+              </w:rPr>
+              <w:t>t needed is no joke. But even though</w:t>
+            </w:r>
+            <w:r>
+              <w:rPr>
+                <w:rFonts w:ascii="Open Sans" w:hAnsi="Open Sans" w:cs="Open Sans"/>
+                <w:sz w:val="20"/>
+                <w:szCs w:val="20"/>
+              </w:rPr>
+              <w:t>,</w:t>
+            </w:r>
+            <w:r>
+              <w:rPr>
+                <w:rFonts w:ascii="Open Sans" w:hAnsi="Open Sans" w:cs="Open Sans"/>
+                <w:sz w:val="20"/>
+                <w:szCs w:val="20"/>
+              </w:rPr>
+              <w:t xml:space="preserve"> I </w:t>
+            </w:r>
+            <w:r>
+              <w:rPr>
+                <w:rFonts w:ascii="Open Sans" w:hAnsi="Open Sans" w:cs="Open Sans"/>
+                <w:sz w:val="20"/>
+                <w:szCs w:val="20"/>
+              </w:rPr>
+              <w:t>am</w:t>
+            </w:r>
+            <w:r>
+              <w:rPr>
+                <w:rFonts w:ascii="Open Sans" w:hAnsi="Open Sans" w:cs="Open Sans"/>
+                <w:sz w:val="20"/>
+                <w:szCs w:val="20"/>
+              </w:rPr>
+              <w:t xml:space="preserve"> </w:t>
+            </w:r>
+            <w:r>
+              <w:rPr>
+                <w:rFonts w:ascii="Open Sans" w:hAnsi="Open Sans" w:cs="Open Sans"/>
+                <w:sz w:val="20"/>
+                <w:szCs w:val="20"/>
+              </w:rPr>
+              <w:t>optimistic because</w:t>
+            </w:r>
+            <w:r>
+              <w:rPr>
+                <w:rFonts w:ascii="Open Sans" w:hAnsi="Open Sans" w:cs="Open Sans"/>
+                <w:sz w:val="20"/>
+                <w:szCs w:val="20"/>
+              </w:rPr>
+              <w:t xml:space="preserve"> I know that the future </w:t>
+            </w:r>
+            <w:r>
+              <w:rPr>
+                <w:rFonts w:ascii="Open Sans" w:hAnsi="Open Sans" w:cs="Open Sans"/>
+                <w:sz w:val="20"/>
+                <w:szCs w:val="20"/>
+              </w:rPr>
+              <w:t>of Information</w:t>
+            </w:r>
+            <w:r>
+              <w:rPr>
+                <w:rFonts w:ascii="Open Sans" w:hAnsi="Open Sans" w:cs="Open Sans"/>
+                <w:sz w:val="20"/>
+                <w:szCs w:val="20"/>
+              </w:rPr>
+              <w:t xml:space="preserve"> T</w:t>
+            </w:r>
+            <w:r>
+              <w:rPr>
+                <w:rFonts w:ascii="Open Sans" w:hAnsi="Open Sans" w:cs="Open Sans"/>
+                <w:sz w:val="20"/>
+                <w:szCs w:val="20"/>
+              </w:rPr>
+              <w:t xml:space="preserve">echnology </w:t>
+            </w:r>
+            <w:r>
+              <w:rPr>
+                <w:rFonts w:ascii="Open Sans" w:hAnsi="Open Sans" w:cs="Open Sans"/>
+                <w:sz w:val="20"/>
+                <w:szCs w:val="20"/>
+              </w:rPr>
+              <w:t>relies</w:t>
+            </w:r>
+            <w:r>
+              <w:rPr>
+                <w:rFonts w:ascii="Open Sans" w:hAnsi="Open Sans" w:cs="Open Sans"/>
+                <w:sz w:val="20"/>
+                <w:szCs w:val="20"/>
+              </w:rPr>
+              <w:t xml:space="preserve"> on both </w:t>
+            </w:r>
+            <w:r>
+              <w:rPr>
+                <w:rFonts w:ascii="Open Sans" w:hAnsi="Open Sans" w:cs="Open Sans"/>
+                <w:sz w:val="20"/>
+                <w:szCs w:val="20"/>
+              </w:rPr>
+              <w:t xml:space="preserve">Cybersecurity and Automation and before it happens I </w:t>
+            </w:r>
+            <w:r>
+              <w:rPr>
+                <w:rFonts w:ascii="Open Sans" w:hAnsi="Open Sans" w:cs="Open Sans"/>
+                <w:sz w:val="20"/>
+                <w:szCs w:val="20"/>
+              </w:rPr>
+              <w:t>want</w:t>
+            </w:r>
+            <w:r>
+              <w:rPr>
+                <w:rFonts w:ascii="Open Sans" w:hAnsi="Open Sans" w:cs="Open Sans"/>
+                <w:sz w:val="20"/>
+                <w:szCs w:val="20"/>
+              </w:rPr>
+              <w:t xml:space="preserve"> my self </w:t>
+            </w:r>
+            <w:r>
+              <w:rPr>
+                <w:rFonts w:ascii="Open Sans" w:hAnsi="Open Sans" w:cs="Open Sans"/>
+                <w:sz w:val="20"/>
+                <w:szCs w:val="20"/>
+              </w:rPr>
+              <w:t xml:space="preserve">to be </w:t>
+            </w:r>
+            <w:r>
+              <w:rPr>
+                <w:rFonts w:ascii="Open Sans" w:hAnsi="Open Sans" w:cs="Open Sans"/>
+                <w:sz w:val="20"/>
+                <w:szCs w:val="20"/>
+              </w:rPr>
+              <w:t>included to those who’s</w:t>
+            </w:r>
+            <w:r>
+              <w:rPr>
+                <w:rFonts w:ascii="Open Sans" w:hAnsi="Open Sans" w:cs="Open Sans"/>
+                <w:sz w:val="20"/>
+                <w:szCs w:val="20"/>
+              </w:rPr>
+              <w:t xml:space="preserve"> in line.</w:t>
+            </w:r>
+          </w:p>
+          <w:p>
+            <w:pPr>
+              <w:spacing w:line="276" w:lineRule="auto"/>
+              <w:jc w:val="both"/>
+              <w:rPr>
+                <w:rFonts w:ascii="Open Sans" w:hAnsi="Open Sans" w:cs="Open Sans"/>
+                <w:sz w:val="20"/>
+                <w:szCs w:val="20"/>
+              </w:rPr>
+            </w:pPr>
+            <w:r>
+              <w:rPr>
+                <w:rFonts w:ascii="Open Sans" w:hAnsi="Open Sans" w:cs="Open Sans"/>
+                <w:sz w:val="20"/>
+                <w:szCs w:val="20"/>
+              </w:rPr>
+              <w:t xml:space="preserve"> </w:t>
+            </w:r>
+          </w:p>
+          <w:p>
+            <w:pPr>
+              <w:spacing w:line="276" w:lineRule="auto"/>
+              <w:jc w:val="both"/>
+              <w:rPr>
+                <w:rFonts w:ascii="Lato" w:hAnsi="Lato" w:cs="Open Sans"/>
+                <w:b/>
+                <w:sz w:val="36"/>
+                <w:szCs w:val="36"/>
+              </w:rPr>
+            </w:pPr>
+            <w:r>
+              <w:rPr>
+                <w:rFonts w:ascii="Open Sans" w:hAnsi="Open Sans" w:cs="Open Sans"/>
+                <w:sz w:val="20"/>
+                <w:szCs w:val="20"/>
+              </w:rPr>
+              <w:t xml:space="preserve">But for the meantime </w:t>
+            </w:r>
+            <w:r>
+              <w:rPr>
+                <w:rFonts w:ascii="Open Sans" w:hAnsi="Open Sans" w:cs="Open Sans"/>
+                <w:sz w:val="20"/>
+                <w:szCs w:val="20"/>
+              </w:rPr>
+              <w:t>while</w:t>
+            </w:r>
+            <w:r>
+              <w:rPr>
+                <w:rFonts w:ascii="Open Sans" w:hAnsi="Open Sans" w:cs="Open Sans"/>
+                <w:sz w:val="20"/>
+                <w:szCs w:val="20"/>
+              </w:rPr>
+              <w:t xml:space="preserve"> </w:t>
+            </w:r>
+            <w:r>
+              <w:rPr>
+                <w:rFonts w:ascii="Open Sans" w:hAnsi="Open Sans" w:cs="Open Sans"/>
+                <w:sz w:val="20"/>
+                <w:szCs w:val="20"/>
+              </w:rPr>
+              <w:t>waiting</w:t>
+            </w:r>
+            <w:r>
+              <w:rPr>
+                <w:rFonts w:ascii="Open Sans" w:hAnsi="Open Sans" w:cs="Open Sans"/>
+                <w:sz w:val="20"/>
+                <w:szCs w:val="20"/>
+              </w:rPr>
+              <w:t>,</w:t>
+            </w:r>
+            <w:r>
+              <w:rPr>
+                <w:rFonts w:ascii="Open Sans" w:hAnsi="Open Sans" w:cs="Open Sans"/>
+                <w:sz w:val="20"/>
+                <w:szCs w:val="20"/>
+              </w:rPr>
+              <w:t xml:space="preserve"> I am</w:t>
+            </w:r>
+            <w:r>
+              <w:rPr>
+                <w:rFonts w:ascii="Open Sans" w:hAnsi="Open Sans" w:cs="Open Sans"/>
+                <w:sz w:val="20"/>
+                <w:szCs w:val="20"/>
+              </w:rPr>
+              <w:t xml:space="preserve"> focusing more onto the development side and I do appreciate and </w:t>
+            </w:r>
+            <w:r>
+              <w:rPr>
+                <w:rFonts w:ascii="Open Sans" w:hAnsi="Open Sans" w:cs="Open Sans"/>
+                <w:sz w:val="20"/>
+                <w:szCs w:val="20"/>
+              </w:rPr>
+              <w:t xml:space="preserve">really </w:t>
+            </w:r>
+            <w:r>
+              <w:rPr>
+                <w:rFonts w:ascii="Open Sans" w:hAnsi="Open Sans" w:cs="Open Sans"/>
+                <w:sz w:val="20"/>
+                <w:szCs w:val="20"/>
+              </w:rPr>
+              <w:t>thankful for</w:t>
+            </w:r>
+            <w:r>
+              <w:rPr>
+                <w:rFonts w:ascii="Open Sans" w:hAnsi="Open Sans" w:cs="Open Sans"/>
+                <w:sz w:val="20"/>
+                <w:szCs w:val="20"/>
+              </w:rPr>
+              <w:t xml:space="preserve"> all the</w:t>
+            </w:r>
+            <w:r>
+              <w:rPr>
+                <w:rFonts w:ascii="Open Sans" w:hAnsi="Open Sans" w:cs="Open Sans"/>
+                <w:sz w:val="20"/>
+                <w:szCs w:val="20"/>
+              </w:rPr>
+              <w:t xml:space="preserve"> websites that offers free courses such as </w:t>
+            </w:r>
+            <w:r>
+              <w:rPr>
+                <w:rFonts w:ascii="Open Sans" w:hAnsi="Open Sans" w:cs="Open Sans"/>
+                <w:sz w:val="20"/>
+                <w:szCs w:val="20"/>
+              </w:rPr>
+              <w:t>UDEMY,</w:t>
+            </w:r>
+            <w:r>
+              <w:rPr>
+                <w:rFonts w:ascii="Open Sans" w:hAnsi="Open Sans" w:cs="Open Sans"/>
+                <w:sz w:val="20"/>
+                <w:szCs w:val="20"/>
+              </w:rPr>
+              <w:t xml:space="preserve"> FREECODECAMP, CYBRARY, YOUTUBE of course </w:t>
+            </w:r>
+            <w:r>
+              <w:rPr>
+                <w:rFonts w:ascii="Open Sans" w:hAnsi="Open Sans" w:cs="Open Sans"/>
+                <w:sz w:val="20"/>
+                <w:szCs w:val="20"/>
+              </w:rPr>
+              <w:t xml:space="preserve">and other similar </w:t>
+            </w:r>
+            <w:r>
+              <w:rPr>
+                <w:rFonts w:ascii="Open Sans" w:hAnsi="Open Sans" w:cs="Open Sans"/>
+                <w:sz w:val="20"/>
+                <w:szCs w:val="20"/>
+              </w:rPr>
+              <w:t>web</w:t>
+            </w:r>
+            <w:r>
+              <w:rPr>
+                <w:rFonts w:ascii="Open Sans" w:hAnsi="Open Sans" w:cs="Open Sans"/>
+                <w:sz w:val="20"/>
+                <w:szCs w:val="20"/>
+              </w:rPr>
+              <w:t>site</w:t>
+            </w:r>
+            <w:r>
+              <w:rPr>
+                <w:rFonts w:ascii="Open Sans" w:hAnsi="Open Sans" w:cs="Open Sans"/>
+                <w:sz w:val="20"/>
+                <w:szCs w:val="20"/>
+              </w:rPr>
+              <w:t>s</w:t>
+            </w:r>
+            <w:r>
+              <w:rPr>
+                <w:rFonts w:ascii="Open Sans" w:hAnsi="Open Sans" w:cs="Open Sans"/>
+                <w:sz w:val="20"/>
+                <w:szCs w:val="20"/>
+              </w:rPr>
+              <w:t xml:space="preserve"> that offers free learning.</w:t>
+            </w:r>
           </w:p>
         </w:tc>
       </w:tr>
@@ -10993,8 +11793,8 @@
       </w:pPr>
     </w:p>
     <w:sectPr>
-      <w:headerReference w:type="default" r:id="rId11"/>
-      <w:footerReference w:type="default" r:id="rId12"/>
+      <w:headerReference w:type="default" r:id="rId8"/>
+      <w:footerReference w:type="default" r:id="rId9"/>
       <w:pgSz w:w="11906" w:h="16838" w:code="9"/>
       <w:pgMar w:top="540" w:right="926" w:bottom="864" w:left="0" w:header="720" w:footer="288" w:gutter="0"/>
       <w:cols w:space="720"/>
@@ -12697,6 +13497,13 @@
     <w:pitch w:val="variable"/>
     <w:sig w:usb0="E00002EF" w:usb1="4000205B" w:usb2="00000028" w:usb3="00000000" w:csb0="0000019F" w:csb1="00000000"/>
   </w:font>
+  <w:font w:name="Wingdings 2">
+    <w:panose1 w:val="05020102010507070707"/>
+    <w:charset w:val="02"/>
+    <w:family w:val="roman"/>
+    <w:pitch w:val="variable"/>
+    <w:sig w:usb0="00000000" w:usb1="10000000" w:usb2="00000000" w:usb3="00000000" w:csb0="80000000" w:csb1="00000000"/>
+  </w:font>
   <w:font w:name="Calibri Light">
     <w:panose1 w:val="020F0302020204030204"/>
     <w:charset w:val="00"/>
@@ -12728,9 +13535,10 @@
     <w:rsid w:val="003C02C3"/>
     <w:rsid w:val="00435EE0"/>
     <w:rsid w:val="0058320A"/>
+    <w:rsid w:val="006969BC"/>
     <w:rsid w:val="009030C3"/>
     <w:rsid w:val="0097341C"/>
-    <w:rsid w:val="0097371B"/>
+    <w:rsid w:val="00A325A0"/>
     <w:rsid w:val="00A515F7"/>
     <w:rsid w:val="00A91F97"/>
     <w:rsid w:val="00AA26F6"/>
@@ -19611,6 +20419,14 @@
     <w:name w:val="15D430EEF30B4201B575FA1064D3E1BC"/>
     <w:rsid w:val="00E30923"/>
   </w:style>
+  <w:style w:type="paragraph" w:customStyle="1" w:styleId="385903B9CAF64DEE80D5CDE3E3D72AE9">
+    <w:name w:val="385903B9CAF64DEE80D5CDE3E3D72AE9"/>
+    <w:rsid w:val="006969BC"/>
+  </w:style>
+  <w:style w:type="paragraph" w:customStyle="1" w:styleId="3044376567884FD7969299E32288246C">
+    <w:name w:val="3044376567884FD7969299E32288246C"/>
+    <w:rsid w:val="006969BC"/>
+  </w:style>
 </w:styles>
 </file>
 
@@ -19921,7 +20737,7 @@
 </file>
 
 <file path=customXml/itemProps1.xml><?xml version="1.0" encoding="utf-8"?>
-<ds:datastoreItem xmlns:ds="http://schemas.openxmlformats.org/officeDocument/2006/customXml" ds:itemID="{414AC729-C70B-4ECE-B011-51E401780108}">
+<ds:datastoreItem xmlns:ds="http://schemas.openxmlformats.org/officeDocument/2006/customXml" ds:itemID="{CB45B3FA-CB05-490E-8C03-093932CFCD57}">
   <ds:schemaRefs>
     <ds:schemaRef ds:uri="http://schemas.openxmlformats.org/officeDocument/2006/bibliography"/>
   </ds:schemaRefs>

</xml_diff>

<commit_message>
added etc / added command view-resume
</commit_message>
<xml_diff>
--- a/etc/james_resume.docx
+++ b/etc/james_resume.docx
@@ -13,6 +13,8 @@
           <w:szCs w:val="72"/>
         </w:rPr>
       </w:pPr>
+      <w:bookmarkStart w:id="0" w:name="_GoBack"/>
+      <w:bookmarkEnd w:id="0"/>
       <w:r>
         <w:rPr>
           <w:rFonts w:ascii="Lucida Handwriting" w:hAnsi="Lucida Handwriting"/>
@@ -1004,25 +1006,7 @@
                 <w:sz w:val="20"/>
                 <w:szCs w:val="20"/>
               </w:rPr>
-              <w:t xml:space="preserve"> Homes </w:t>
-            </w:r>
-            <w:proofErr w:type="spellStart"/>
-            <w:r>
-              <w:rPr>
-                <w:rFonts w:ascii="Open Sans" w:hAnsi="Open Sans" w:cs="Open Sans"/>
-                <w:sz w:val="20"/>
-                <w:szCs w:val="20"/>
-              </w:rPr>
-              <w:t>Malagasang</w:t>
-            </w:r>
-            <w:proofErr w:type="spellEnd"/>
-            <w:r>
-              <w:rPr>
-                <w:rFonts w:ascii="Open Sans" w:hAnsi="Open Sans" w:cs="Open Sans"/>
-                <w:sz w:val="20"/>
-                <w:szCs w:val="20"/>
-              </w:rPr>
-              <w:t xml:space="preserve"> 1</w:t>
+              <w:t xml:space="preserve"> Homes Malagasang 1</w:t>
             </w:r>
             <w:r>
               <w:rPr>
@@ -2092,15 +2076,7 @@
                 <w:sz w:val="20"/>
                 <w:szCs w:val="20"/>
               </w:rPr>
-              <w:t xml:space="preserve"> </w:t>
-            </w:r>
-            <w:r>
-              <w:rPr>
-                <w:rFonts w:ascii="Open Sans" w:hAnsi="Open Sans" w:cs="Open Sans"/>
-                <w:sz w:val="20"/>
-                <w:szCs w:val="20"/>
-              </w:rPr>
-              <w:t>technician</w:t>
+              <w:t xml:space="preserve"> technician</w:t>
             </w:r>
             <w:r>
               <w:rPr>
@@ -2315,7 +2291,7 @@
                       <wp:docPr id="18" name="Group 17">
                         <a:extLst xmlns:a="http://schemas.openxmlformats.org/drawingml/2006/main">
                           <a:ext uri="{FF2B5EF4-FFF2-40B4-BE49-F238E27FC236}">
-                            <a16:creationId xmlns="" xmlns:cx="http://schemas.microsoft.com/office/drawing/2014/chartex" xmlns:cx1="http://schemas.microsoft.com/office/drawing/2015/9/8/chartex" xmlns:cx2="http://schemas.microsoft.com/office/drawing/2015/10/21/chartex" xmlns:cx3="http://schemas.microsoft.com/office/drawing/2016/5/9/chartex" xmlns:cx4="http://schemas.microsoft.com/office/drawing/2016/5/10/chartex" xmlns:cx5="http://schemas.microsoft.com/office/drawing/2016/5/11/chartex" xmlns:cx6="http://schemas.microsoft.com/office/drawing/2016/5/12/chartex" xmlns:cx7="http://schemas.microsoft.com/office/drawing/2016/5/13/chartex" xmlns:cx8="http://schemas.microsoft.com/office/drawing/2016/5/14/chartex" xmlns:aink="http://schemas.microsoft.com/office/drawing/2016/ink" xmlns:am3d="http://schemas.microsoft.com/office/drawing/2017/model3d" xmlns:o="urn:schemas-microsoft-com:office:office" xmlns:v="urn:schemas-microsoft-com:vml" xmlns:w10="urn:schemas-microsoft-com:office:word" xmlns:w="http://schemas.openxmlformats.org/wordprocessingml/2006/main" xmlns:w16cid="http://schemas.microsoft.com/office/word/2016/wordml/cid" xmlns:w16se="http://schemas.microsoft.com/office/word/2015/wordml/symex" xmlns:a16="http://schemas.microsoft.com/office/drawing/2014/main" id="{CF2ED19D-5601-4F5D-9843-91E4A0FF9627}"/>
+                            <a16:creationId xmlns:a16="http://schemas.microsoft.com/office/drawing/2014/main" xmlns:w16se="http://schemas.microsoft.com/office/word/2015/wordml/symex" xmlns:w16cid="http://schemas.microsoft.com/office/word/2016/wordml/cid" xmlns:w="http://schemas.openxmlformats.org/wordprocessingml/2006/main" xmlns:w10="urn:schemas-microsoft-com:office:word" xmlns:v="urn:schemas-microsoft-com:vml" xmlns:o="urn:schemas-microsoft-com:office:office" xmlns:am3d="http://schemas.microsoft.com/office/drawing/2017/model3d" xmlns:aink="http://schemas.microsoft.com/office/drawing/2016/ink" xmlns:cx8="http://schemas.microsoft.com/office/drawing/2016/5/14/chartex" xmlns:cx7="http://schemas.microsoft.com/office/drawing/2016/5/13/chartex" xmlns:cx6="http://schemas.microsoft.com/office/drawing/2016/5/12/chartex" xmlns:cx5="http://schemas.microsoft.com/office/drawing/2016/5/11/chartex" xmlns:cx4="http://schemas.microsoft.com/office/drawing/2016/5/10/chartex" xmlns:cx3="http://schemas.microsoft.com/office/drawing/2016/5/9/chartex" xmlns:cx2="http://schemas.microsoft.com/office/drawing/2015/10/21/chartex" xmlns:cx1="http://schemas.microsoft.com/office/drawing/2015/9/8/chartex" xmlns:cx="http://schemas.microsoft.com/office/drawing/2014/chartex" xmlns="" id="{CF2ED19D-5601-4F5D-9843-91E4A0FF9627}"/>
                           </a:ext>
                         </a:extLst>
                       </wp:docPr>
@@ -2336,7 +2312,7 @@
                               <wps:cNvPr id="2" name="Rectangle 2">
                                 <a:extLst>
                                   <a:ext uri="{FF2B5EF4-FFF2-40B4-BE49-F238E27FC236}">
-                                    <a16:creationId xmlns="" xmlns:cx="http://schemas.microsoft.com/office/drawing/2014/chartex" xmlns:cx1="http://schemas.microsoft.com/office/drawing/2015/9/8/chartex" xmlns:cx2="http://schemas.microsoft.com/office/drawing/2015/10/21/chartex" xmlns:cx3="http://schemas.microsoft.com/office/drawing/2016/5/9/chartex" xmlns:cx4="http://schemas.microsoft.com/office/drawing/2016/5/10/chartex" xmlns:cx5="http://schemas.microsoft.com/office/drawing/2016/5/11/chartex" xmlns:cx6="http://schemas.microsoft.com/office/drawing/2016/5/12/chartex" xmlns:cx7="http://schemas.microsoft.com/office/drawing/2016/5/13/chartex" xmlns:cx8="http://schemas.microsoft.com/office/drawing/2016/5/14/chartex" xmlns:aink="http://schemas.microsoft.com/office/drawing/2016/ink" xmlns:am3d="http://schemas.microsoft.com/office/drawing/2017/model3d" xmlns:o="urn:schemas-microsoft-com:office:office" xmlns:v="urn:schemas-microsoft-com:vml" xmlns:w10="urn:schemas-microsoft-com:office:word" xmlns:w="http://schemas.openxmlformats.org/wordprocessingml/2006/main" xmlns:w16cid="http://schemas.microsoft.com/office/word/2016/wordml/cid" xmlns:w16se="http://schemas.microsoft.com/office/word/2015/wordml/symex" xmlns:a16="http://schemas.microsoft.com/office/drawing/2014/main" id="{2F9D989D-0DC6-47A8-B5A8-D404AB0C8A0E}"/>
+                                    <a16:creationId xmlns:a16="http://schemas.microsoft.com/office/drawing/2014/main" xmlns:w16se="http://schemas.microsoft.com/office/word/2015/wordml/symex" xmlns:w16cid="http://schemas.microsoft.com/office/word/2016/wordml/cid" xmlns:w="http://schemas.openxmlformats.org/wordprocessingml/2006/main" xmlns:w10="urn:schemas-microsoft-com:office:word" xmlns:v="urn:schemas-microsoft-com:vml" xmlns:o="urn:schemas-microsoft-com:office:office" xmlns:am3d="http://schemas.microsoft.com/office/drawing/2017/model3d" xmlns:aink="http://schemas.microsoft.com/office/drawing/2016/ink" xmlns:cx8="http://schemas.microsoft.com/office/drawing/2016/5/14/chartex" xmlns:cx7="http://schemas.microsoft.com/office/drawing/2016/5/13/chartex" xmlns:cx6="http://schemas.microsoft.com/office/drawing/2016/5/12/chartex" xmlns:cx5="http://schemas.microsoft.com/office/drawing/2016/5/11/chartex" xmlns:cx4="http://schemas.microsoft.com/office/drawing/2016/5/10/chartex" xmlns:cx3="http://schemas.microsoft.com/office/drawing/2016/5/9/chartex" xmlns:cx2="http://schemas.microsoft.com/office/drawing/2015/10/21/chartex" xmlns:cx1="http://schemas.microsoft.com/office/drawing/2015/9/8/chartex" xmlns:cx="http://schemas.microsoft.com/office/drawing/2014/chartex" xmlns="" id="{2F9D989D-0DC6-47A8-B5A8-D404AB0C8A0E}"/>
                                   </a:ext>
                                 </a:extLst>
                               </wps:cNvPr>
@@ -2383,7 +2359,7 @@
                               <wps:cNvPr id="3" name="Freeform 423">
                                 <a:extLst>
                                   <a:ext uri="{FF2B5EF4-FFF2-40B4-BE49-F238E27FC236}">
-                                    <a16:creationId xmlns="" xmlns:cx="http://schemas.microsoft.com/office/drawing/2014/chartex" xmlns:cx1="http://schemas.microsoft.com/office/drawing/2015/9/8/chartex" xmlns:cx2="http://schemas.microsoft.com/office/drawing/2015/10/21/chartex" xmlns:cx3="http://schemas.microsoft.com/office/drawing/2016/5/9/chartex" xmlns:cx4="http://schemas.microsoft.com/office/drawing/2016/5/10/chartex" xmlns:cx5="http://schemas.microsoft.com/office/drawing/2016/5/11/chartex" xmlns:cx6="http://schemas.microsoft.com/office/drawing/2016/5/12/chartex" xmlns:cx7="http://schemas.microsoft.com/office/drawing/2016/5/13/chartex" xmlns:cx8="http://schemas.microsoft.com/office/drawing/2016/5/14/chartex" xmlns:aink="http://schemas.microsoft.com/office/drawing/2016/ink" xmlns:am3d="http://schemas.microsoft.com/office/drawing/2017/model3d" xmlns:o="urn:schemas-microsoft-com:office:office" xmlns:v="urn:schemas-microsoft-com:vml" xmlns:w10="urn:schemas-microsoft-com:office:word" xmlns:w="http://schemas.openxmlformats.org/wordprocessingml/2006/main" xmlns:w16cid="http://schemas.microsoft.com/office/word/2016/wordml/cid" xmlns:w16se="http://schemas.microsoft.com/office/word/2015/wordml/symex" xmlns:a16="http://schemas.microsoft.com/office/drawing/2014/main" id="{45600C6E-ECE9-4BD9-ADE2-09F3DD5BCA7E}"/>
+                                    <a16:creationId xmlns:a16="http://schemas.microsoft.com/office/drawing/2014/main" xmlns:w16se="http://schemas.microsoft.com/office/word/2015/wordml/symex" xmlns:w16cid="http://schemas.microsoft.com/office/word/2016/wordml/cid" xmlns:w="http://schemas.openxmlformats.org/wordprocessingml/2006/main" xmlns:w10="urn:schemas-microsoft-com:office:word" xmlns:v="urn:schemas-microsoft-com:vml" xmlns:o="urn:schemas-microsoft-com:office:office" xmlns:am3d="http://schemas.microsoft.com/office/drawing/2017/model3d" xmlns:aink="http://schemas.microsoft.com/office/drawing/2016/ink" xmlns:cx8="http://schemas.microsoft.com/office/drawing/2016/5/14/chartex" xmlns:cx7="http://schemas.microsoft.com/office/drawing/2016/5/13/chartex" xmlns:cx6="http://schemas.microsoft.com/office/drawing/2016/5/12/chartex" xmlns:cx5="http://schemas.microsoft.com/office/drawing/2016/5/11/chartex" xmlns:cx4="http://schemas.microsoft.com/office/drawing/2016/5/10/chartex" xmlns:cx3="http://schemas.microsoft.com/office/drawing/2016/5/9/chartex" xmlns:cx2="http://schemas.microsoft.com/office/drawing/2015/10/21/chartex" xmlns:cx1="http://schemas.microsoft.com/office/drawing/2015/9/8/chartex" xmlns:cx="http://schemas.microsoft.com/office/drawing/2014/chartex" xmlns="" id="{45600C6E-ECE9-4BD9-ADE2-09F3DD5BCA7E}"/>
                                   </a:ext>
                                 </a:extLst>
                               </wps:cNvPr>
@@ -6922,8 +6898,6 @@
               </w:rPr>
               <w:t xml:space="preserve"> s</w:t>
             </w:r>
-            <w:bookmarkStart w:id="0" w:name="_GoBack"/>
-            <w:bookmarkEnd w:id="0"/>
             <w:r>
               <w:rPr>
                 <w:rFonts w:ascii="Open Sans" w:hAnsi="Open Sans" w:cs="Open Sans"/>
@@ -13536,6 +13510,7 @@
     <w:rsid w:val="00435EE0"/>
     <w:rsid w:val="0058320A"/>
     <w:rsid w:val="006969BC"/>
+    <w:rsid w:val="008D28B9"/>
     <w:rsid w:val="009030C3"/>
     <w:rsid w:val="0097341C"/>
     <w:rsid w:val="00A325A0"/>
@@ -20737,7 +20712,7 @@
 </file>
 
 <file path=customXml/itemProps1.xml><?xml version="1.0" encoding="utf-8"?>
-<ds:datastoreItem xmlns:ds="http://schemas.openxmlformats.org/officeDocument/2006/customXml" ds:itemID="{CB45B3FA-CB05-490E-8C03-093932CFCD57}">
+<ds:datastoreItem xmlns:ds="http://schemas.openxmlformats.org/officeDocument/2006/customXml" ds:itemID="{25BA6A83-9C84-44BA-950C-244E03ABBFDA}">
   <ds:schemaRefs>
     <ds:schemaRef ds:uri="http://schemas.openxmlformats.org/officeDocument/2006/bibliography"/>
   </ds:schemaRefs>

</xml_diff>